<commit_message>
Trial and Report Updates
Included some information about data trials as well as pictures, some
is also written down and will be added to the report today.
</commit_message>
<xml_diff>
--- a/Hot End and Extruder Analysis VER 2.10.docx
+++ b/Hot End and Extruder Analysis VER 2.10.docx
@@ -1,6 +1,6 @@
 
 <file path=word/document.xml><?xml version="1.0" encoding="utf-8"?>
-<w:document xmlns:wpc="http://schemas.microsoft.com/office/word/2010/wordprocessingCanvas" xmlns:mc="http://schemas.openxmlformats.org/markup-compatibility/2006" xmlns:o="urn:schemas-microsoft-com:office:office" xmlns:r="http://schemas.openxmlformats.org/officeDocument/2006/relationships" xmlns:m="http://schemas.openxmlformats.org/officeDocument/2006/math" xmlns:v="urn:schemas-microsoft-com:vml" xmlns:wp14="http://schemas.microsoft.com/office/word/2010/wordprocessingDrawing" xmlns:wp="http://schemas.openxmlformats.org/drawingml/2006/wordprocessingDrawing" xmlns:w10="urn:schemas-microsoft-com:office:word" xmlns:w="http://schemas.openxmlformats.org/wordprocessingml/2006/main" xmlns:w14="http://schemas.microsoft.com/office/word/2010/wordml" xmlns:w15="http://schemas.microsoft.com/office/word/2012/wordml" xmlns:wpg="http://schemas.microsoft.com/office/word/2010/wordprocessingGroup" xmlns:wpi="http://schemas.microsoft.com/office/word/2010/wordprocessingInk" xmlns:wne="http://schemas.microsoft.com/office/word/2006/wordml" xmlns:wps="http://schemas.microsoft.com/office/word/2010/wordprocessingShape" mc:Ignorable="w14 w15 wp14">
+<w:document xmlns:wpc="http://schemas.microsoft.com/office/word/2010/wordprocessingCanvas" xmlns:mo="http://schemas.microsoft.com/office/mac/office/2008/main" xmlns:mc="http://schemas.openxmlformats.org/markup-compatibility/2006" xmlns:mv="urn:schemas-microsoft-com:mac:vml" xmlns:o="urn:schemas-microsoft-com:office:office" xmlns:r="http://schemas.openxmlformats.org/officeDocument/2006/relationships" xmlns:m="http://schemas.openxmlformats.org/officeDocument/2006/math" xmlns:v="urn:schemas-microsoft-com:vml" xmlns:wp14="http://schemas.microsoft.com/office/word/2010/wordprocessingDrawing" xmlns:wp="http://schemas.openxmlformats.org/drawingml/2006/wordprocessingDrawing" xmlns:w10="urn:schemas-microsoft-com:office:word" xmlns:w="http://schemas.openxmlformats.org/wordprocessingml/2006/main" xmlns:w14="http://schemas.microsoft.com/office/word/2010/wordml" xmlns:wpg="http://schemas.microsoft.com/office/word/2010/wordprocessingGroup" xmlns:wpi="http://schemas.microsoft.com/office/word/2010/wordprocessingInk" xmlns:wne="http://schemas.microsoft.com/office/word/2006/wordml" xmlns:wps="http://schemas.microsoft.com/office/word/2010/wordprocessingShape" mc:Ignorable="w14 wp14">
   <w:body>
     <w:p>
       <w:pPr>
@@ -12,8 +12,6 @@
           <w:szCs w:val="72"/>
         </w:rPr>
       </w:pPr>
-      <w:bookmarkStart w:id="0" w:name="_GoBack"/>
-      <w:bookmarkEnd w:id="0"/>
     </w:p>
     <w:p>
       <w:pPr>
@@ -636,7 +634,15 @@
         <w:jc w:val="center"/>
       </w:pPr>
       <w:r>
-        <w:t xml:space="preserve">M E 498 Advanced Additive Manufacturing </w:t>
+        <w:t xml:space="preserve">M E </w:t>
+      </w:r>
+      <w:proofErr w:type="gramStart"/>
+      <w:r>
+        <w:t>498 Advanced</w:t>
+      </w:r>
+      <w:proofErr w:type="gramEnd"/>
+      <w:r>
+        <w:t xml:space="preserve"> Additive Manufacturing </w:t>
       </w:r>
     </w:p>
     <w:p>
@@ -646,8 +652,13 @@
         <w:jc w:val="center"/>
       </w:pPr>
       <w:r>
-        <w:t>Instructor: Mark Ganter</w:t>
-      </w:r>
+        <w:t xml:space="preserve">Instructor: Mark </w:t>
+      </w:r>
+      <w:proofErr w:type="spellStart"/>
+      <w:r>
+        <w:t>Ganter</w:t>
+      </w:r>
+      <w:proofErr w:type="spellEnd"/>
     </w:p>
     <w:p>
       <w:pPr>
@@ -704,8 +715,13 @@
         <w:t>performed to test many of the</w:t>
       </w:r>
       <w:r>
-        <w:t xml:space="preserve"> variables that effect</w:t>
-      </w:r>
+        <w:t xml:space="preserve"> variables that </w:t>
+      </w:r>
+      <w:proofErr w:type="gramStart"/>
+      <w:r>
+        <w:t>effect</w:t>
+      </w:r>
+      <w:proofErr w:type="gramEnd"/>
       <w:r>
         <w:t xml:space="preserve"> </w:t>
       </w:r>
@@ -847,7 +863,25 @@
           <w:sz w:val="24"/>
           <w:szCs w:val="24"/>
         </w:rPr>
-        <w:t>[Jeff, Steve, Ganter, all of BLUE team]</w:t>
+        <w:t xml:space="preserve">[Jeff, Steve, </w:t>
+      </w:r>
+      <w:proofErr w:type="spellStart"/>
+      <w:r>
+        <w:rPr>
+          <w:rFonts w:ascii="Cambria" w:hAnsi="Cambria"/>
+          <w:sz w:val="24"/>
+          <w:szCs w:val="24"/>
+        </w:rPr>
+        <w:t>Ganter</w:t>
+      </w:r>
+      <w:proofErr w:type="spellEnd"/>
+      <w:r>
+        <w:rPr>
+          <w:rFonts w:ascii="Cambria" w:hAnsi="Cambria"/>
+          <w:sz w:val="24"/>
+          <w:szCs w:val="24"/>
+        </w:rPr>
+        <w:t>, all of BLUE team]</w:t>
       </w:r>
     </w:p>
     <w:p>
@@ -1039,8 +1073,13 @@
       </w:r>
       <w:r>
         <w:tab/>
-        <w:t>Melt zone length</w:t>
-      </w:r>
+        <w:t xml:space="preserve">Melt zone </w:t>
+      </w:r>
+      <w:bookmarkStart w:id="0" w:name="_GoBack"/>
+      <w:r>
+        <w:t>length</w:t>
+      </w:r>
+      <w:bookmarkEnd w:id="0"/>
     </w:p>
     <w:p>
       <w:pPr>
@@ -1151,10 +1190,16 @@
     <w:p>
       <w:pPr>
         <w:pStyle w:val="Body1"/>
+        <w:tabs>
+          <w:tab w:val="left" w:pos="1606"/>
+        </w:tabs>
         <w:spacing w:after="0"/>
       </w:pPr>
       <w:r>
         <w:t>Analysis</w:t>
+      </w:r>
+      <w:r>
+        <w:tab/>
       </w:r>
     </w:p>
     <w:p>
@@ -1221,7 +1266,15 @@
       </w:pPr>
       <w:r>
         <w:tab/>
-        <w:t>Calculations (SA:V ratio, filament length)</w:t>
+        <w:t>Calculations (SA</w:t>
+      </w:r>
+      <w:proofErr w:type="gramStart"/>
+      <w:r>
+        <w:t>:V</w:t>
+      </w:r>
+      <w:proofErr w:type="gramEnd"/>
+      <w:r>
+        <w:t xml:space="preserve"> ratio, filament length)</w:t>
       </w:r>
     </w:p>
     <w:p>
@@ -1444,7 +1497,15 @@
               <w:pStyle w:val="Body1"/>
             </w:pPr>
             <w:r>
-              <w:t>Thermally conductive component that holds the heating element and temperature reading device.</w:t>
+              <w:t xml:space="preserve">Thermally conductive component that holds the heating element and </w:t>
+            </w:r>
+            <w:proofErr w:type="gramStart"/>
+            <w:r>
+              <w:t>temperature reading</w:t>
+            </w:r>
+            <w:proofErr w:type="gramEnd"/>
+            <w:r>
+              <w:t xml:space="preserve"> device.</w:t>
             </w:r>
           </w:p>
           <w:p>
@@ -1659,7 +1720,15 @@
               <w:pStyle w:val="Body1"/>
             </w:pPr>
             <w:r>
-              <w:t>Part of an extruder that ensures filament is pushed against hobbed bolt. Usually tensioned using a spring.</w:t>
+              <w:t xml:space="preserve">Part of an extruder that ensures filament is pushed against </w:t>
+            </w:r>
+            <w:proofErr w:type="spellStart"/>
+            <w:r>
+              <w:t>hobbed</w:t>
+            </w:r>
+            <w:proofErr w:type="spellEnd"/>
+            <w:r>
+              <w:t xml:space="preserve"> bolt. Usually tensioned using a spring.</w:t>
             </w:r>
           </w:p>
           <w:p>
@@ -1688,11 +1757,19 @@
               </w:rPr>
               <w:t xml:space="preserve">     </w:t>
             </w:r>
-            <w:r>
-              <w:rPr>
-                <w:b/>
-              </w:rPr>
-              <w:t>Hobbed Bolt</w:t>
+            <w:proofErr w:type="spellStart"/>
+            <w:r>
+              <w:rPr>
+                <w:b/>
+              </w:rPr>
+              <w:t>Hobbed</w:t>
+            </w:r>
+            <w:proofErr w:type="spellEnd"/>
+            <w:r>
+              <w:rPr>
+                <w:b/>
+              </w:rPr>
+              <w:t xml:space="preserve"> Bolt</w:t>
             </w:r>
           </w:p>
         </w:tc>
@@ -1795,6 +1872,7 @@
                 <w:b/>
               </w:rPr>
             </w:pPr>
+            <w:proofErr w:type="spellStart"/>
             <w:r>
               <w:rPr>
                 <w:b/>
@@ -1802,6 +1880,7 @@
               <w:lastRenderedPageBreak/>
               <w:t>Pronterface</w:t>
             </w:r>
+            <w:proofErr w:type="spellEnd"/>
           </w:p>
         </w:tc>
         <w:tc>
@@ -1889,6 +1968,352 @@
               <w:t>G-Code</w:t>
             </w:r>
           </w:p>
+          <w:p>
+            <w:pPr>
+              <w:pStyle w:val="Body1"/>
+              <w:jc w:val="left"/>
+              <w:rPr>
+                <w:b/>
+              </w:rPr>
+            </w:pPr>
+          </w:p>
+          <w:p>
+            <w:pPr>
+              <w:pStyle w:val="Body1"/>
+              <w:jc w:val="left"/>
+              <w:rPr>
+                <w:b/>
+              </w:rPr>
+            </w:pPr>
+          </w:p>
+          <w:p>
+            <w:pPr>
+              <w:pStyle w:val="Body1"/>
+              <w:jc w:val="left"/>
+              <w:rPr>
+                <w:b/>
+              </w:rPr>
+            </w:pPr>
+          </w:p>
+          <w:p>
+            <w:pPr>
+              <w:pStyle w:val="Body1"/>
+              <w:jc w:val="left"/>
+              <w:rPr>
+                <w:b/>
+              </w:rPr>
+            </w:pPr>
+          </w:p>
+          <w:p>
+            <w:pPr>
+              <w:pStyle w:val="Body1"/>
+              <w:jc w:val="left"/>
+              <w:rPr>
+                <w:b/>
+              </w:rPr>
+            </w:pPr>
+            <w:r>
+              <w:rPr>
+                <w:b/>
+              </w:rPr>
+              <w:t>Threading</w:t>
+            </w:r>
+          </w:p>
+          <w:p>
+            <w:pPr>
+              <w:pStyle w:val="Body1"/>
+              <w:jc w:val="left"/>
+              <w:rPr>
+                <w:b/>
+              </w:rPr>
+            </w:pPr>
+          </w:p>
+          <w:p>
+            <w:pPr>
+              <w:pStyle w:val="Body1"/>
+              <w:jc w:val="left"/>
+              <w:rPr>
+                <w:b/>
+              </w:rPr>
+            </w:pPr>
+          </w:p>
+          <w:p>
+            <w:pPr>
+              <w:pStyle w:val="Body1"/>
+              <w:jc w:val="left"/>
+              <w:rPr>
+                <w:b/>
+              </w:rPr>
+            </w:pPr>
+          </w:p>
+          <w:p>
+            <w:pPr>
+              <w:pStyle w:val="Body1"/>
+              <w:jc w:val="left"/>
+              <w:rPr>
+                <w:b/>
+              </w:rPr>
+            </w:pPr>
+          </w:p>
+          <w:p>
+            <w:pPr>
+              <w:pStyle w:val="Body1"/>
+              <w:jc w:val="left"/>
+              <w:rPr>
+                <w:b/>
+              </w:rPr>
+            </w:pPr>
+          </w:p>
+          <w:p>
+            <w:pPr>
+              <w:pStyle w:val="Body1"/>
+              <w:jc w:val="left"/>
+              <w:rPr>
+                <w:b/>
+              </w:rPr>
+            </w:pPr>
+          </w:p>
+          <w:p>
+            <w:pPr>
+              <w:pStyle w:val="Body1"/>
+              <w:jc w:val="left"/>
+              <w:rPr>
+                <w:b/>
+              </w:rPr>
+            </w:pPr>
+          </w:p>
+          <w:p>
+            <w:pPr>
+              <w:pStyle w:val="Body1"/>
+              <w:jc w:val="left"/>
+              <w:rPr>
+                <w:b/>
+              </w:rPr>
+            </w:pPr>
+          </w:p>
+          <w:p>
+            <w:pPr>
+              <w:pStyle w:val="Body1"/>
+              <w:jc w:val="left"/>
+              <w:rPr>
+                <w:b/>
+              </w:rPr>
+            </w:pPr>
+          </w:p>
+          <w:p>
+            <w:pPr>
+              <w:pStyle w:val="Body1"/>
+              <w:jc w:val="left"/>
+              <w:rPr>
+                <w:b/>
+              </w:rPr>
+            </w:pPr>
+            <w:r>
+              <w:rPr>
+                <w:b/>
+              </w:rPr>
+              <w:t>Blobbing</w:t>
+            </w:r>
+            <w:r>
+              <w:rPr>
+                <w:b/>
+              </w:rPr>
+              <w:t xml:space="preserve">  </w:t>
+            </w:r>
+          </w:p>
+          <w:p>
+            <w:pPr>
+              <w:pStyle w:val="Body1"/>
+              <w:jc w:val="left"/>
+              <w:rPr>
+                <w:b/>
+              </w:rPr>
+            </w:pPr>
+          </w:p>
+          <w:p>
+            <w:pPr>
+              <w:pStyle w:val="Body1"/>
+              <w:jc w:val="left"/>
+              <w:rPr>
+                <w:b/>
+              </w:rPr>
+            </w:pPr>
+          </w:p>
+          <w:p>
+            <w:pPr>
+              <w:pStyle w:val="Body1"/>
+              <w:jc w:val="left"/>
+              <w:rPr>
+                <w:b/>
+              </w:rPr>
+            </w:pPr>
+          </w:p>
+          <w:p>
+            <w:pPr>
+              <w:pStyle w:val="Body1"/>
+              <w:jc w:val="left"/>
+              <w:rPr>
+                <w:b/>
+              </w:rPr>
+            </w:pPr>
+          </w:p>
+          <w:p>
+            <w:pPr>
+              <w:pStyle w:val="Body1"/>
+              <w:jc w:val="left"/>
+              <w:rPr>
+                <w:b/>
+              </w:rPr>
+            </w:pPr>
+          </w:p>
+          <w:p>
+            <w:pPr>
+              <w:pStyle w:val="Body1"/>
+              <w:jc w:val="left"/>
+              <w:rPr>
+                <w:b/>
+              </w:rPr>
+            </w:pPr>
+            <w:r>
+              <w:rPr>
+                <w:b/>
+              </w:rPr>
+              <w:t>Printer Calibration</w:t>
+            </w:r>
+          </w:p>
+          <w:p>
+            <w:pPr>
+              <w:pStyle w:val="Body1"/>
+              <w:jc w:val="left"/>
+              <w:rPr>
+                <w:b/>
+              </w:rPr>
+            </w:pPr>
+          </w:p>
+          <w:p>
+            <w:pPr>
+              <w:pStyle w:val="Body1"/>
+              <w:jc w:val="left"/>
+              <w:rPr>
+                <w:b/>
+              </w:rPr>
+            </w:pPr>
+            <w:r>
+              <w:rPr>
+                <w:b/>
+              </w:rPr>
+              <w:t>Failure Mode</w:t>
+            </w:r>
+            <w:r>
+              <w:rPr>
+                <w:b/>
+              </w:rPr>
+              <w:t xml:space="preserve">  </w:t>
+            </w:r>
+          </w:p>
+          <w:p>
+            <w:pPr>
+              <w:pStyle w:val="Body1"/>
+              <w:jc w:val="left"/>
+              <w:rPr>
+                <w:b/>
+              </w:rPr>
+            </w:pPr>
+          </w:p>
+          <w:p>
+            <w:pPr>
+              <w:pStyle w:val="Body1"/>
+              <w:jc w:val="left"/>
+              <w:rPr>
+                <w:b/>
+              </w:rPr>
+            </w:pPr>
+          </w:p>
+          <w:p>
+            <w:pPr>
+              <w:pStyle w:val="Body1"/>
+              <w:jc w:val="left"/>
+              <w:rPr>
+                <w:b/>
+              </w:rPr>
+            </w:pPr>
+          </w:p>
+          <w:p>
+            <w:pPr>
+              <w:pStyle w:val="Body1"/>
+              <w:jc w:val="left"/>
+              <w:rPr>
+                <w:b/>
+              </w:rPr>
+            </w:pPr>
+          </w:p>
+          <w:p>
+            <w:pPr>
+              <w:pStyle w:val="Body1"/>
+              <w:jc w:val="left"/>
+              <w:rPr>
+                <w:b/>
+              </w:rPr>
+            </w:pPr>
+          </w:p>
+          <w:p>
+            <w:pPr>
+              <w:pStyle w:val="Body1"/>
+              <w:jc w:val="left"/>
+              <w:rPr>
+                <w:b/>
+              </w:rPr>
+            </w:pPr>
+          </w:p>
+          <w:p>
+            <w:pPr>
+              <w:pStyle w:val="Body1"/>
+              <w:jc w:val="left"/>
+              <w:rPr>
+                <w:b/>
+              </w:rPr>
+            </w:pPr>
+          </w:p>
+          <w:p>
+            <w:pPr>
+              <w:pStyle w:val="Body1"/>
+              <w:jc w:val="left"/>
+              <w:rPr>
+                <w:b/>
+              </w:rPr>
+            </w:pPr>
+          </w:p>
+          <w:p>
+            <w:pPr>
+              <w:pStyle w:val="Body1"/>
+              <w:jc w:val="left"/>
+              <w:rPr>
+                <w:b/>
+              </w:rPr>
+            </w:pPr>
+            <w:r>
+              <w:rPr>
+                <w:b/>
+              </w:rPr>
+              <w:t xml:space="preserve">Next </w:t>
+            </w:r>
+            <w:proofErr w:type="spellStart"/>
+            <w:proofErr w:type="gramStart"/>
+            <w:r>
+              <w:rPr>
+                <w:b/>
+              </w:rPr>
+              <w:t>def</w:t>
+            </w:r>
+            <w:proofErr w:type="spellEnd"/>
+            <w:r>
+              <w:rPr>
+                <w:b/>
+              </w:rPr>
+              <w:t xml:space="preserve">           </w:t>
+            </w:r>
+            <w:proofErr w:type="gramEnd"/>
+          </w:p>
         </w:tc>
         <w:tc>
           <w:tcPr>
@@ -1898,7 +2323,189 @@
             <w:pPr>
               <w:pStyle w:val="Body1"/>
             </w:pPr>
-          </w:p>
+            <w:r>
+              <w:lastRenderedPageBreak/>
+              <w:t>This is the code that controls Advanced Additive Manufacturing machinery as well as CNC mills and specifies the direction to move in, how fast</w:t>
+            </w:r>
+            <w:r>
+              <w:t xml:space="preserve"> to move and can be used to change the settings on these machines.</w:t>
+            </w:r>
+          </w:p>
+          <w:p>
+            <w:pPr>
+              <w:pStyle w:val="Body1"/>
+            </w:pPr>
+          </w:p>
+          <w:p>
+            <w:pPr>
+              <w:pStyle w:val="Body1"/>
+            </w:pPr>
+            <w:r>
+              <w:t>At higher volumetric flow rates, as it becomes more challenging to extrude the filament the hob bolt begins to dig into the filament creating grooves. The term “threading” refers to w</w:t>
+            </w:r>
+            <w:r>
+              <w:t xml:space="preserve">hen even the extruded filament </w:t>
+            </w:r>
+            <w:r>
+              <w:t>displays theses grooves</w:t>
+            </w:r>
+            <w:r>
+              <w:t xml:space="preserve"> </w:t>
+            </w:r>
+            <w:r>
+              <w:t>(appearing similar to the threads on a machine screw).</w:t>
+            </w:r>
+            <w:r>
+              <w:t xml:space="preserve"> This obviously occurs as since the extruded filament wasn’t heated to the appropriate temperature due to its quicker passage through the hot end because of the high extrusion speed. This can be minimized through increasing the extruder temperature.</w:t>
+            </w:r>
+          </w:p>
+          <w:p>
+            <w:pPr>
+              <w:pStyle w:val="Body1"/>
+            </w:pPr>
+          </w:p>
+          <w:p>
+            <w:pPr>
+              <w:pStyle w:val="Body1"/>
+            </w:pPr>
+            <w:r>
+              <w:t xml:space="preserve">This refers to a severe differential (more than a 25% difference) in extruded </w:t>
+            </w:r>
+            <w:proofErr w:type="gramStart"/>
+            <w:r>
+              <w:t>filament’s</w:t>
+            </w:r>
+            <w:proofErr w:type="gramEnd"/>
+            <w:r>
+              <w:t xml:space="preserve"> cross sectional diameter. For example, if 50mm of filament was being extruded and one cross section has a diameter of .6mm and another had a diameter of 1.2mm that would be labeled as “blobbing.”</w:t>
+            </w:r>
+          </w:p>
+          <w:p>
+            <w:pPr>
+              <w:pStyle w:val="Body1"/>
+            </w:pPr>
+          </w:p>
+          <w:p>
+            <w:pPr>
+              <w:pStyle w:val="Body1"/>
+            </w:pPr>
+            <w:r>
+              <w:t>A necessary step before every trial</w:t>
+            </w:r>
+            <w:r>
+              <w:t xml:space="preserve"> where we test that correct length is being </w:t>
+            </w:r>
+            <w:proofErr w:type="gramStart"/>
+            <w:r>
+              <w:t>extruded(</w:t>
+            </w:r>
+            <w:proofErr w:type="gramEnd"/>
+            <w:r>
+              <w:t>more detail in prep section)</w:t>
+            </w:r>
+          </w:p>
+          <w:p>
+            <w:pPr>
+              <w:pStyle w:val="Body1"/>
+            </w:pPr>
+          </w:p>
+          <w:p>
+            <w:pPr>
+              <w:pStyle w:val="Body1"/>
+            </w:pPr>
+            <w:r>
+              <w:t>This refers to one or more of the following.</w:t>
+            </w:r>
+          </w:p>
+          <w:p>
+            <w:pPr>
+              <w:pStyle w:val="Body1"/>
+              <w:numPr>
+                <w:ilvl w:val="0"/>
+                <w:numId w:val="2"/>
+              </w:numPr>
+            </w:pPr>
+            <w:r>
+              <w:t>Loud motor grinding noise, with little extruded filament. For example if the specified length was 50mm(and printer is properly calibrated which it was before every trial) and only 10mm went through then that would be failure.</w:t>
+            </w:r>
+          </w:p>
+          <w:p>
+            <w:pPr>
+              <w:pStyle w:val="Body1"/>
+              <w:numPr>
+                <w:ilvl w:val="0"/>
+                <w:numId w:val="2"/>
+              </w:numPr>
+            </w:pPr>
+            <w:r>
+              <w:t>Blobbing is characterized as a failure mode.</w:t>
+            </w:r>
+          </w:p>
+          <w:p>
+            <w:pPr>
+              <w:pStyle w:val="Body1"/>
+              <w:numPr>
+                <w:ilvl w:val="0"/>
+                <w:numId w:val="2"/>
+              </w:numPr>
+            </w:pPr>
+            <w:r>
+              <w:t>Severe threading.</w:t>
+            </w:r>
+          </w:p>
+          <w:p>
+            <w:pPr>
+              <w:pStyle w:val="Body1"/>
+            </w:pPr>
+          </w:p>
+          <w:p>
+            <w:pPr>
+              <w:pStyle w:val="Body1"/>
+            </w:pPr>
+          </w:p>
+          <w:p>
+            <w:pPr>
+              <w:pStyle w:val="Body1"/>
+            </w:pPr>
+            <w:proofErr w:type="spellStart"/>
+            <w:proofErr w:type="gramStart"/>
+            <w:r>
+              <w:t>sdfa</w:t>
+            </w:r>
+            <w:proofErr w:type="spellEnd"/>
+            <w:proofErr w:type="gramEnd"/>
+          </w:p>
+          <w:p>
+            <w:pPr>
+              <w:pStyle w:val="Body1"/>
+            </w:pPr>
+          </w:p>
+          <w:p>
+            <w:pPr>
+              <w:pStyle w:val="Body1"/>
+            </w:pPr>
+          </w:p>
+        </w:tc>
+      </w:tr>
+      <w:tr>
+        <w:tc>
+          <w:tcPr>
+            <w:tcW w:w="2065" w:type="dxa"/>
+          </w:tcPr>
+          <w:p>
+            <w:pPr>
+              <w:pStyle w:val="Body1"/>
+              <w:jc w:val="left"/>
+              <w:rPr>
+                <w:b/>
+              </w:rPr>
+            </w:pPr>
+          </w:p>
+        </w:tc>
+        <w:tc>
+          <w:tcPr>
+            <w:tcW w:w="7285" w:type="dxa"/>
+          </w:tcPr>
           <w:p>
             <w:pPr>
               <w:pStyle w:val="Body1"/>
@@ -2077,7 +2684,15 @@
       </w:pPr>
       <w:r>
         <w:tab/>
-        <w:t>Testing done in these experiments are purely for material extrusion. This is only one of the major components involved with the goal of reducing print times. Keep in mind the printer must still be able to mechanically move at high acceleration. Information presented also does not address the adhesive or warping properties of the extruded material during an actual print.</w:t>
+        <w:t xml:space="preserve">Testing done in these experiments </w:t>
+      </w:r>
+      <w:proofErr w:type="gramStart"/>
+      <w:r>
+        <w:t>are</w:t>
+      </w:r>
+      <w:proofErr w:type="gramEnd"/>
+      <w:r>
+        <w:t xml:space="preserve"> purely for material extrusion. This is only one of the major components involved with the goal of reducing print times. Keep in mind the printer must still be able to mechanically move at high acceleration. Information presented also does not address the adhesive or warping properties of the extruded material during an actual print.</w:t>
       </w:r>
     </w:p>
     <w:p>
@@ -2201,7 +2816,15 @@
         <w:ind w:firstLine="720"/>
       </w:pPr>
       <w:r>
-        <w:t>The greater the contact surface area per unit volume of material (SA:V ratio), the greater the ability to transfer heat. This is why heat sinks seen in computers are composed of many very thin aluminum plates, because it optimizes the surface area of the aluminum while minimizing its material volume.</w:t>
+        <w:t>The greater the contact surface area per unit volume of material (SA</w:t>
+      </w:r>
+      <w:proofErr w:type="gramStart"/>
+      <w:r>
+        <w:t>:V</w:t>
+      </w:r>
+      <w:proofErr w:type="gramEnd"/>
+      <w:r>
+        <w:t xml:space="preserve"> ratio), the greater the ability to transfer heat. This is why heat sinks seen in computers are composed of many very thin aluminum plates, because it optimizes the surface area of the aluminum while minimizing its material volume.</w:t>
       </w:r>
     </w:p>
     <w:p>
@@ -2278,9 +2901,9 @@
         <w:tblLook w:val="04A0" w:firstRow="1" w:lastRow="0" w:firstColumn="1" w:lastColumn="0" w:noHBand="0" w:noVBand="1"/>
       </w:tblPr>
       <w:tblGrid>
-        <w:gridCol w:w="3949"/>
-        <w:gridCol w:w="2304"/>
-        <w:gridCol w:w="2304"/>
+        <w:gridCol w:w="4046"/>
+        <w:gridCol w:w="2359"/>
+        <w:gridCol w:w="2359"/>
       </w:tblGrid>
       <w:tr>
         <w:trPr>
@@ -2525,7 +3148,15 @@
               <w:jc w:val="right"/>
             </w:pPr>
             <w:r>
-              <w:t>SA:V Ratio</w:t>
+              <w:t>SA</w:t>
+            </w:r>
+            <w:proofErr w:type="gramStart"/>
+            <w:r>
+              <w:t>:V</w:t>
+            </w:r>
+            <w:proofErr w:type="gramEnd"/>
+            <w:r>
+              <w:t xml:space="preserve"> Ratio</w:t>
             </w:r>
           </w:p>
         </w:tc>
@@ -2581,7 +3212,15 @@
         <w:ind w:firstLine="720"/>
       </w:pPr>
       <w:r>
-        <w:t xml:space="preserve">The tradeoff becomes 1.71 times more SA:V and therefore quicker melting, for a minimum 2.94 times faster feed rate. If optimizing for volumetric flow rate, 1.75 mm has a decisive advantage given its ability to melt significantly faster. The problem is the extruder motor will need to run at least 3 times quicker. </w:t>
+        <w:t>The tradeoff becomes 1.71 times more SA</w:t>
+      </w:r>
+      <w:proofErr w:type="gramStart"/>
+      <w:r>
+        <w:t>:V</w:t>
+      </w:r>
+      <w:proofErr w:type="gramEnd"/>
+      <w:r>
+        <w:t xml:space="preserve"> and therefore quicker melting, for a minimum 2.94 times faster feed rate. If optimizing for volumetric flow rate, 1.75 mm has a decisive advantage given its ability to melt significantly faster. The problem is the extruder motor will need to run at least 3 times quicker. </w:t>
       </w:r>
     </w:p>
     <w:p>
@@ -2767,7 +3406,15 @@
       </w:pPr>
       <w:r>
         <w:tab/>
-        <w:t>During experiments, it is important that the testing variable is the only variable. When there are more than one external factors, it is difficult to say with certainty X is caused by Y when in fact it could have been Z.</w:t>
+        <w:t xml:space="preserve">During experiments, it is important that the testing variable is the only variable. When there are more than one external </w:t>
+      </w:r>
+      <w:proofErr w:type="gramStart"/>
+      <w:r>
+        <w:t>factors</w:t>
+      </w:r>
+      <w:proofErr w:type="gramEnd"/>
+      <w:r>
+        <w:t>, it is difficult to say with certainty X is caused by Y when in fact it could have been Z.</w:t>
       </w:r>
     </w:p>
     <w:p>
@@ -2776,7 +3423,23 @@
       </w:pPr>
       <w:r>
         <w:tab/>
-        <w:t>All testing was performed using a MakerFarm Prusa i3v 8”. The microcontroller, cables, power supply, software, and computer were a</w:t>
+        <w:t xml:space="preserve">All testing was performed using a </w:t>
+      </w:r>
+      <w:proofErr w:type="spellStart"/>
+      <w:r>
+        <w:t>MakerFarm</w:t>
+      </w:r>
+      <w:proofErr w:type="spellEnd"/>
+      <w:r>
+        <w:t xml:space="preserve"> </w:t>
+      </w:r>
+      <w:proofErr w:type="spellStart"/>
+      <w:r>
+        <w:t>Prusa</w:t>
+      </w:r>
+      <w:proofErr w:type="spellEnd"/>
+      <w:r>
+        <w:t xml:space="preserve"> i3v 8”. The microcontroller, cables, power supply, software, and computer were a</w:t>
       </w:r>
       <w:r>
         <w:t>lso the same in every test. Hot end and extruder set-up were the only factors change. Experiments were all conducted in MEB G045 (WOOF 3D room).</w:t>
@@ -2811,6 +3474,17 @@
         <w:t>Testing Results</w:t>
       </w:r>
     </w:p>
+    <w:p>
+      <w:r>
+        <w:t>Cover the results from pure motor failure</w:t>
+      </w:r>
+    </w:p>
+    <w:p>
+      <w:r>
+        <w:t>Basically going to cover results from the threading and how that leads then moving to high temperature trials</w:t>
+      </w:r>
+    </w:p>
+    <w:p/>
     <w:p>
       <w:pPr>
         <w:rPr>
@@ -2821,6 +3495,13 @@
         </w:rPr>
       </w:pPr>
       <w:r>
+        <w:tab/>
+        <w:t xml:space="preserve">An important observation was made in Table 2 (the trial with 1.75mm ABS orifice 1.2mm) as well as Table 3(the trial with 1.75 mm PLA with the orifice of 0.6mm). The failure mode for Table two occurred at the volumetric flow rate of </w:t>
+      </w:r>
+      <w:r>
+        <w:t xml:space="preserve">2200 where loud motor grinding noises where heard, the extruded filament came out significantly slower than the previous rate, and there was threading on the </w:t>
+      </w:r>
+      <w:r>
         <w:br w:type="page"/>
       </w:r>
     </w:p>
@@ -2881,7 +3562,7 @@
       </w:pPr>
     </w:p>
     <w:sectPr>
-      <w:footerReference w:type="default" r:id="rId8"/>
+      <w:footerReference w:type="default" r:id="rId9"/>
       <w:pgSz w:w="12240" w:h="15840"/>
       <w:pgMar w:top="1440" w:right="1440" w:bottom="1440" w:left="1440" w:header="720" w:footer="720" w:gutter="0"/>
       <w:pgNumType w:fmt="lowerRoman"/>
@@ -2894,7 +3575,7 @@
 </file>
 
 <file path=word/endnotes.xml><?xml version="1.0" encoding="utf-8"?>
-<w:endnotes xmlns:wpc="http://schemas.microsoft.com/office/word/2010/wordprocessingCanvas" xmlns:mc="http://schemas.openxmlformats.org/markup-compatibility/2006" xmlns:o="urn:schemas-microsoft-com:office:office" xmlns:r="http://schemas.openxmlformats.org/officeDocument/2006/relationships" xmlns:m="http://schemas.openxmlformats.org/officeDocument/2006/math" xmlns:v="urn:schemas-microsoft-com:vml" xmlns:wp14="http://schemas.microsoft.com/office/word/2010/wordprocessingDrawing" xmlns:wp="http://schemas.openxmlformats.org/drawingml/2006/wordprocessingDrawing" xmlns:w10="urn:schemas-microsoft-com:office:word" xmlns:w="http://schemas.openxmlformats.org/wordprocessingml/2006/main" xmlns:w14="http://schemas.microsoft.com/office/word/2010/wordml" xmlns:w15="http://schemas.microsoft.com/office/word/2012/wordml" xmlns:wpg="http://schemas.microsoft.com/office/word/2010/wordprocessingGroup" xmlns:wpi="http://schemas.microsoft.com/office/word/2010/wordprocessingInk" xmlns:wne="http://schemas.microsoft.com/office/word/2006/wordml" xmlns:wps="http://schemas.microsoft.com/office/word/2010/wordprocessingShape" mc:Ignorable="w14 w15 wp14">
+<w:endnotes xmlns:wpc="http://schemas.microsoft.com/office/word/2010/wordprocessingCanvas" xmlns:mo="http://schemas.microsoft.com/office/mac/office/2008/main" xmlns:mc="http://schemas.openxmlformats.org/markup-compatibility/2006" xmlns:mv="urn:schemas-microsoft-com:mac:vml" xmlns:o="urn:schemas-microsoft-com:office:office" xmlns:r="http://schemas.openxmlformats.org/officeDocument/2006/relationships" xmlns:m="http://schemas.openxmlformats.org/officeDocument/2006/math" xmlns:v="urn:schemas-microsoft-com:vml" xmlns:wp14="http://schemas.microsoft.com/office/word/2010/wordprocessingDrawing" xmlns:wp="http://schemas.openxmlformats.org/drawingml/2006/wordprocessingDrawing" xmlns:w10="urn:schemas-microsoft-com:office:word" xmlns:w="http://schemas.openxmlformats.org/wordprocessingml/2006/main" xmlns:w14="http://schemas.microsoft.com/office/word/2010/wordml" xmlns:wpg="http://schemas.microsoft.com/office/word/2010/wordprocessingGroup" xmlns:wpi="http://schemas.microsoft.com/office/word/2010/wordprocessingInk" xmlns:wne="http://schemas.microsoft.com/office/word/2006/wordml" xmlns:wps="http://schemas.microsoft.com/office/word/2010/wordprocessingShape" mc:Ignorable="w14 wp14">
   <w:endnote w:type="separator" w:id="-1">
     <w:p>
       <w:pPr>
@@ -2919,7 +3600,7 @@
 </file>
 
 <file path=word/footer1.xml><?xml version="1.0" encoding="utf-8"?>
-<w:ftr xmlns:wpc="http://schemas.microsoft.com/office/word/2010/wordprocessingCanvas" xmlns:mc="http://schemas.openxmlformats.org/markup-compatibility/2006" xmlns:o="urn:schemas-microsoft-com:office:office" xmlns:r="http://schemas.openxmlformats.org/officeDocument/2006/relationships" xmlns:m="http://schemas.openxmlformats.org/officeDocument/2006/math" xmlns:v="urn:schemas-microsoft-com:vml" xmlns:wp14="http://schemas.microsoft.com/office/word/2010/wordprocessingDrawing" xmlns:wp="http://schemas.openxmlformats.org/drawingml/2006/wordprocessingDrawing" xmlns:w10="urn:schemas-microsoft-com:office:word" xmlns:w="http://schemas.openxmlformats.org/wordprocessingml/2006/main" xmlns:w14="http://schemas.microsoft.com/office/word/2010/wordml" xmlns:w15="http://schemas.microsoft.com/office/word/2012/wordml" xmlns:wpg="http://schemas.microsoft.com/office/word/2010/wordprocessingGroup" xmlns:wpi="http://schemas.microsoft.com/office/word/2010/wordprocessingInk" xmlns:wne="http://schemas.microsoft.com/office/word/2006/wordml" xmlns:wps="http://schemas.microsoft.com/office/word/2010/wordprocessingShape" mc:Ignorable="w14 w15 wp14">
+<w:ftr xmlns:wpc="http://schemas.microsoft.com/office/word/2010/wordprocessingCanvas" xmlns:mo="http://schemas.microsoft.com/office/mac/office/2008/main" xmlns:mc="http://schemas.openxmlformats.org/markup-compatibility/2006" xmlns:mv="urn:schemas-microsoft-com:mac:vml" xmlns:o="urn:schemas-microsoft-com:office:office" xmlns:r="http://schemas.openxmlformats.org/officeDocument/2006/relationships" xmlns:m="http://schemas.openxmlformats.org/officeDocument/2006/math" xmlns:v="urn:schemas-microsoft-com:vml" xmlns:wp14="http://schemas.microsoft.com/office/word/2010/wordprocessingDrawing" xmlns:wp="http://schemas.openxmlformats.org/drawingml/2006/wordprocessingDrawing" xmlns:w10="urn:schemas-microsoft-com:office:word" xmlns:w="http://schemas.openxmlformats.org/wordprocessingml/2006/main" xmlns:w14="http://schemas.microsoft.com/office/word/2010/wordml" xmlns:wpg="http://schemas.microsoft.com/office/word/2010/wordprocessingGroup" xmlns:wpi="http://schemas.microsoft.com/office/word/2010/wordprocessingInk" xmlns:wne="http://schemas.microsoft.com/office/word/2006/wordml" xmlns:wps="http://schemas.microsoft.com/office/word/2010/wordprocessingShape" mc:Ignorable="w14 wp14">
   <w:sdt>
     <w:sdtPr>
       <w:id w:val="-86614113"/>
@@ -2952,7 +3633,7 @@
           <w:rPr>
             <w:noProof/>
           </w:rPr>
-          <w:t>ii</w:t>
+          <w:t>v</w:t>
         </w:r>
         <w:r>
           <w:rPr>
@@ -2972,7 +3653,7 @@
 </file>
 
 <file path=word/footnotes.xml><?xml version="1.0" encoding="utf-8"?>
-<w:footnotes xmlns:wpc="http://schemas.microsoft.com/office/word/2010/wordprocessingCanvas" xmlns:mc="http://schemas.openxmlformats.org/markup-compatibility/2006" xmlns:o="urn:schemas-microsoft-com:office:office" xmlns:r="http://schemas.openxmlformats.org/officeDocument/2006/relationships" xmlns:m="http://schemas.openxmlformats.org/officeDocument/2006/math" xmlns:v="urn:schemas-microsoft-com:vml" xmlns:wp14="http://schemas.microsoft.com/office/word/2010/wordprocessingDrawing" xmlns:wp="http://schemas.openxmlformats.org/drawingml/2006/wordprocessingDrawing" xmlns:w10="urn:schemas-microsoft-com:office:word" xmlns:w="http://schemas.openxmlformats.org/wordprocessingml/2006/main" xmlns:w14="http://schemas.microsoft.com/office/word/2010/wordml" xmlns:w15="http://schemas.microsoft.com/office/word/2012/wordml" xmlns:wpg="http://schemas.microsoft.com/office/word/2010/wordprocessingGroup" xmlns:wpi="http://schemas.microsoft.com/office/word/2010/wordprocessingInk" xmlns:wne="http://schemas.microsoft.com/office/word/2006/wordml" xmlns:wps="http://schemas.microsoft.com/office/word/2010/wordprocessingShape" mc:Ignorable="w14 w15 wp14">
+<w:footnotes xmlns:wpc="http://schemas.microsoft.com/office/word/2010/wordprocessingCanvas" xmlns:mo="http://schemas.microsoft.com/office/mac/office/2008/main" xmlns:mc="http://schemas.openxmlformats.org/markup-compatibility/2006" xmlns:mv="urn:schemas-microsoft-com:mac:vml" xmlns:o="urn:schemas-microsoft-com:office:office" xmlns:r="http://schemas.openxmlformats.org/officeDocument/2006/relationships" xmlns:m="http://schemas.openxmlformats.org/officeDocument/2006/math" xmlns:v="urn:schemas-microsoft-com:vml" xmlns:wp14="http://schemas.microsoft.com/office/word/2010/wordprocessingDrawing" xmlns:wp="http://schemas.openxmlformats.org/drawingml/2006/wordprocessingDrawing" xmlns:w10="urn:schemas-microsoft-com:office:word" xmlns:w="http://schemas.openxmlformats.org/wordprocessingml/2006/main" xmlns:w14="http://schemas.microsoft.com/office/word/2010/wordml" xmlns:wpg="http://schemas.microsoft.com/office/word/2010/wordprocessingGroup" xmlns:wpi="http://schemas.microsoft.com/office/word/2010/wordprocessingInk" xmlns:wne="http://schemas.microsoft.com/office/word/2006/wordml" xmlns:wps="http://schemas.microsoft.com/office/word/2010/wordprocessingShape" mc:Ignorable="w14 wp14">
   <w:footnote w:type="separator" w:id="-1">
     <w:p>
       <w:pPr>
@@ -2997,7 +3678,7 @@
 </file>
 
 <file path=word/numbering.xml><?xml version="1.0" encoding="utf-8"?>
-<w:numbering xmlns:wpc="http://schemas.microsoft.com/office/word/2010/wordprocessingCanvas" xmlns:mc="http://schemas.openxmlformats.org/markup-compatibility/2006" xmlns:o="urn:schemas-microsoft-com:office:office" xmlns:r="http://schemas.openxmlformats.org/officeDocument/2006/relationships" xmlns:m="http://schemas.openxmlformats.org/officeDocument/2006/math" xmlns:v="urn:schemas-microsoft-com:vml" xmlns:wp14="http://schemas.microsoft.com/office/word/2010/wordprocessingDrawing" xmlns:wp="http://schemas.openxmlformats.org/drawingml/2006/wordprocessingDrawing" xmlns:w10="urn:schemas-microsoft-com:office:word" xmlns:w="http://schemas.openxmlformats.org/wordprocessingml/2006/main" xmlns:w14="http://schemas.microsoft.com/office/word/2010/wordml" xmlns:w15="http://schemas.microsoft.com/office/word/2012/wordml" xmlns:wpg="http://schemas.microsoft.com/office/word/2010/wordprocessingGroup" xmlns:wpi="http://schemas.microsoft.com/office/word/2010/wordprocessingInk" xmlns:wne="http://schemas.microsoft.com/office/word/2006/wordml" xmlns:wps="http://schemas.microsoft.com/office/word/2010/wordprocessingShape" mc:Ignorable="w14 w15 wp14">
+<w:numbering xmlns:wpc="http://schemas.microsoft.com/office/word/2010/wordprocessingCanvas" xmlns:mo="http://schemas.microsoft.com/office/mac/office/2008/main" xmlns:mc="http://schemas.openxmlformats.org/markup-compatibility/2006" xmlns:mv="urn:schemas-microsoft-com:mac:vml" xmlns:o="urn:schemas-microsoft-com:office:office" xmlns:r="http://schemas.openxmlformats.org/officeDocument/2006/relationships" xmlns:m="http://schemas.openxmlformats.org/officeDocument/2006/math" xmlns:v="urn:schemas-microsoft-com:vml" xmlns:wp14="http://schemas.microsoft.com/office/word/2010/wordprocessingDrawing" xmlns:wp="http://schemas.openxmlformats.org/drawingml/2006/wordprocessingDrawing" xmlns:w10="urn:schemas-microsoft-com:office:word" xmlns:w="http://schemas.openxmlformats.org/wordprocessingml/2006/main" xmlns:w14="http://schemas.microsoft.com/office/word/2010/wordml" xmlns:wpg="http://schemas.microsoft.com/office/word/2010/wordprocessingGroup" xmlns:wpi="http://schemas.microsoft.com/office/word/2010/wordprocessingInk" xmlns:wne="http://schemas.microsoft.com/office/word/2006/wordml" xmlns:wps="http://schemas.microsoft.com/office/word/2010/wordprocessingShape" mc:Ignorable="w14 wp14">
   <w:abstractNum w:abstractNumId="0">
     <w:nsid w:val="562A44CF"/>
     <w:multiLevelType w:val="hybridMultilevel"/>
@@ -3111,14 +3792,130 @@
       </w:rPr>
     </w:lvl>
   </w:abstractNum>
+  <w:abstractNum w:abstractNumId="1">
+    <w:nsid w:val="6BED318B"/>
+    <w:multiLevelType w:val="hybridMultilevel"/>
+    <w:tmpl w:val="AA88BF94"/>
+    <w:lvl w:ilvl="0" w:tplc="04090001">
+      <w:start w:val="1"/>
+      <w:numFmt w:val="bullet"/>
+      <w:lvlText w:val=""/>
+      <w:lvlJc w:val="left"/>
+      <w:pPr>
+        <w:ind w:left="720" w:hanging="360"/>
+      </w:pPr>
+      <w:rPr>
+        <w:rFonts w:ascii="Symbol" w:hAnsi="Symbol" w:hint="default"/>
+      </w:rPr>
+    </w:lvl>
+    <w:lvl w:ilvl="1" w:tplc="04090003" w:tentative="1">
+      <w:start w:val="1"/>
+      <w:numFmt w:val="bullet"/>
+      <w:lvlText w:val="o"/>
+      <w:lvlJc w:val="left"/>
+      <w:pPr>
+        <w:ind w:left="1440" w:hanging="360"/>
+      </w:pPr>
+      <w:rPr>
+        <w:rFonts w:ascii="Courier New" w:hAnsi="Courier New" w:hint="default"/>
+      </w:rPr>
+    </w:lvl>
+    <w:lvl w:ilvl="2" w:tplc="04090005" w:tentative="1">
+      <w:start w:val="1"/>
+      <w:numFmt w:val="bullet"/>
+      <w:lvlText w:val=""/>
+      <w:lvlJc w:val="left"/>
+      <w:pPr>
+        <w:ind w:left="2160" w:hanging="360"/>
+      </w:pPr>
+      <w:rPr>
+        <w:rFonts w:ascii="Wingdings" w:hAnsi="Wingdings" w:hint="default"/>
+      </w:rPr>
+    </w:lvl>
+    <w:lvl w:ilvl="3" w:tplc="04090001" w:tentative="1">
+      <w:start w:val="1"/>
+      <w:numFmt w:val="bullet"/>
+      <w:lvlText w:val=""/>
+      <w:lvlJc w:val="left"/>
+      <w:pPr>
+        <w:ind w:left="2880" w:hanging="360"/>
+      </w:pPr>
+      <w:rPr>
+        <w:rFonts w:ascii="Symbol" w:hAnsi="Symbol" w:hint="default"/>
+      </w:rPr>
+    </w:lvl>
+    <w:lvl w:ilvl="4" w:tplc="04090003" w:tentative="1">
+      <w:start w:val="1"/>
+      <w:numFmt w:val="bullet"/>
+      <w:lvlText w:val="o"/>
+      <w:lvlJc w:val="left"/>
+      <w:pPr>
+        <w:ind w:left="3600" w:hanging="360"/>
+      </w:pPr>
+      <w:rPr>
+        <w:rFonts w:ascii="Courier New" w:hAnsi="Courier New" w:hint="default"/>
+      </w:rPr>
+    </w:lvl>
+    <w:lvl w:ilvl="5" w:tplc="04090005" w:tentative="1">
+      <w:start w:val="1"/>
+      <w:numFmt w:val="bullet"/>
+      <w:lvlText w:val=""/>
+      <w:lvlJc w:val="left"/>
+      <w:pPr>
+        <w:ind w:left="4320" w:hanging="360"/>
+      </w:pPr>
+      <w:rPr>
+        <w:rFonts w:ascii="Wingdings" w:hAnsi="Wingdings" w:hint="default"/>
+      </w:rPr>
+    </w:lvl>
+    <w:lvl w:ilvl="6" w:tplc="04090001" w:tentative="1">
+      <w:start w:val="1"/>
+      <w:numFmt w:val="bullet"/>
+      <w:lvlText w:val=""/>
+      <w:lvlJc w:val="left"/>
+      <w:pPr>
+        <w:ind w:left="5040" w:hanging="360"/>
+      </w:pPr>
+      <w:rPr>
+        <w:rFonts w:ascii="Symbol" w:hAnsi="Symbol" w:hint="default"/>
+      </w:rPr>
+    </w:lvl>
+    <w:lvl w:ilvl="7" w:tplc="04090003" w:tentative="1">
+      <w:start w:val="1"/>
+      <w:numFmt w:val="bullet"/>
+      <w:lvlText w:val="o"/>
+      <w:lvlJc w:val="left"/>
+      <w:pPr>
+        <w:ind w:left="5760" w:hanging="360"/>
+      </w:pPr>
+      <w:rPr>
+        <w:rFonts w:ascii="Courier New" w:hAnsi="Courier New" w:hint="default"/>
+      </w:rPr>
+    </w:lvl>
+    <w:lvl w:ilvl="8" w:tplc="04090005" w:tentative="1">
+      <w:start w:val="1"/>
+      <w:numFmt w:val="bullet"/>
+      <w:lvlText w:val=""/>
+      <w:lvlJc w:val="left"/>
+      <w:pPr>
+        <w:ind w:left="6480" w:hanging="360"/>
+      </w:pPr>
+      <w:rPr>
+        <w:rFonts w:ascii="Wingdings" w:hAnsi="Wingdings" w:hint="default"/>
+      </w:rPr>
+    </w:lvl>
+  </w:abstractNum>
   <w:num w:numId="1">
     <w:abstractNumId w:val="0"/>
+  </w:num>
+  <w:num w:numId="2">
+    <w:abstractNumId w:val="1"/>
   </w:num>
 </w:numbering>
 </file>
 
 <file path=word/styles.xml><?xml version="1.0" encoding="utf-8"?>
-<w:styles xmlns:mc="http://schemas.openxmlformats.org/markup-compatibility/2006" xmlns:r="http://schemas.openxmlformats.org/officeDocument/2006/relationships" xmlns:w="http://schemas.openxmlformats.org/wordprocessingml/2006/main" xmlns:w14="http://schemas.microsoft.com/office/word/2010/wordml" xmlns:w15="http://schemas.microsoft.com/office/word/2012/wordml" mc:Ignorable="w14 w15">
+<w:styles xmlns:mc="http://schemas.openxmlformats.org/markup-compatibility/2006" xmlns:r="http://schemas.openxmlformats.org/officeDocument/2006/relationships" xmlns:w="http://schemas.openxmlformats.org/wordprocessingml/2006/main" xmlns:w14="http://schemas.microsoft.com/office/word/2010/wordml" mc:Ignorable="w14">
   <w:docDefaults>
     <w:rPrDefault>
       <w:rPr>
@@ -3134,378 +3931,153 @@
       </w:pPr>
     </w:pPrDefault>
   </w:docDefaults>
-  <w:latentStyles w:defLockedState="0" w:defUIPriority="99" w:defSemiHidden="0" w:defUnhideWhenUsed="0" w:defQFormat="0" w:count="371">
-    <w:lsdException w:name="Normal" w:uiPriority="0" w:qFormat="1"/>
-    <w:lsdException w:name="heading 1" w:uiPriority="9" w:qFormat="1"/>
-    <w:lsdException w:name="heading 2" w:semiHidden="1" w:uiPriority="9" w:unhideWhenUsed="1" w:qFormat="1"/>
-    <w:lsdException w:name="heading 3" w:semiHidden="1" w:uiPriority="9" w:unhideWhenUsed="1" w:qFormat="1"/>
-    <w:lsdException w:name="heading 4" w:semiHidden="1" w:uiPriority="9" w:unhideWhenUsed="1" w:qFormat="1"/>
-    <w:lsdException w:name="heading 5" w:semiHidden="1" w:uiPriority="9" w:unhideWhenUsed="1" w:qFormat="1"/>
-    <w:lsdException w:name="heading 6" w:semiHidden="1" w:uiPriority="9" w:unhideWhenUsed="1" w:qFormat="1"/>
-    <w:lsdException w:name="heading 7" w:semiHidden="1" w:uiPriority="9" w:unhideWhenUsed="1" w:qFormat="1"/>
-    <w:lsdException w:name="heading 8" w:semiHidden="1" w:uiPriority="9" w:unhideWhenUsed="1" w:qFormat="1"/>
-    <w:lsdException w:name="heading 9" w:semiHidden="1" w:uiPriority="9" w:unhideWhenUsed="1" w:qFormat="1"/>
-    <w:lsdException w:name="index 1" w:semiHidden="1" w:unhideWhenUsed="1"/>
-    <w:lsdException w:name="index 2" w:semiHidden="1" w:unhideWhenUsed="1"/>
-    <w:lsdException w:name="index 3" w:semiHidden="1" w:unhideWhenUsed="1"/>
-    <w:lsdException w:name="index 4" w:semiHidden="1" w:unhideWhenUsed="1"/>
-    <w:lsdException w:name="index 5" w:semiHidden="1" w:unhideWhenUsed="1"/>
-    <w:lsdException w:name="index 6" w:semiHidden="1" w:unhideWhenUsed="1"/>
-    <w:lsdException w:name="index 7" w:semiHidden="1" w:unhideWhenUsed="1"/>
-    <w:lsdException w:name="index 8" w:semiHidden="1" w:unhideWhenUsed="1"/>
-    <w:lsdException w:name="index 9" w:semiHidden="1" w:unhideWhenUsed="1"/>
-    <w:lsdException w:name="toc 1" w:semiHidden="1" w:uiPriority="39" w:unhideWhenUsed="1"/>
-    <w:lsdException w:name="toc 2" w:semiHidden="1" w:uiPriority="39" w:unhideWhenUsed="1"/>
-    <w:lsdException w:name="toc 3" w:semiHidden="1" w:uiPriority="39" w:unhideWhenUsed="1"/>
-    <w:lsdException w:name="toc 4" w:semiHidden="1" w:uiPriority="39" w:unhideWhenUsed="1"/>
-    <w:lsdException w:name="toc 5" w:semiHidden="1" w:uiPriority="39" w:unhideWhenUsed="1"/>
-    <w:lsdException w:name="toc 6" w:semiHidden="1" w:uiPriority="39" w:unhideWhenUsed="1"/>
-    <w:lsdException w:name="toc 7" w:semiHidden="1" w:uiPriority="39" w:unhideWhenUsed="1"/>
-    <w:lsdException w:name="toc 8" w:semiHidden="1" w:uiPriority="39" w:unhideWhenUsed="1"/>
-    <w:lsdException w:name="toc 9" w:semiHidden="1" w:uiPriority="39" w:unhideWhenUsed="1"/>
-    <w:lsdException w:name="Normal Indent" w:semiHidden="1" w:unhideWhenUsed="1"/>
-    <w:lsdException w:name="footnote text" w:semiHidden="1" w:unhideWhenUsed="1"/>
-    <w:lsdException w:name="annotation text" w:semiHidden="1" w:unhideWhenUsed="1"/>
-    <w:lsdException w:name="header" w:semiHidden="1" w:unhideWhenUsed="1"/>
-    <w:lsdException w:name="footer" w:semiHidden="1" w:unhideWhenUsed="1"/>
-    <w:lsdException w:name="index heading" w:semiHidden="1" w:unhideWhenUsed="1"/>
-    <w:lsdException w:name="caption" w:semiHidden="1" w:uiPriority="35" w:unhideWhenUsed="1" w:qFormat="1"/>
-    <w:lsdException w:name="table of figures" w:semiHidden="1" w:unhideWhenUsed="1"/>
-    <w:lsdException w:name="envelope address" w:semiHidden="1" w:unhideWhenUsed="1"/>
-    <w:lsdException w:name="envelope return" w:semiHidden="1" w:unhideWhenUsed="1"/>
-    <w:lsdException w:name="footnote reference" w:semiHidden="1" w:unhideWhenUsed="1"/>
-    <w:lsdException w:name="annotation reference" w:semiHidden="1" w:unhideWhenUsed="1"/>
-    <w:lsdException w:name="line number" w:semiHidden="1" w:unhideWhenUsed="1"/>
-    <w:lsdException w:name="page number" w:semiHidden="1" w:unhideWhenUsed="1"/>
-    <w:lsdException w:name="endnote reference" w:semiHidden="1" w:unhideWhenUsed="1"/>
-    <w:lsdException w:name="endnote text" w:semiHidden="1" w:unhideWhenUsed="1"/>
-    <w:lsdException w:name="table of authorities" w:semiHidden="1" w:unhideWhenUsed="1"/>
-    <w:lsdException w:name="macro" w:semiHidden="1" w:unhideWhenUsed="1"/>
-    <w:lsdException w:name="toa heading" w:semiHidden="1" w:unhideWhenUsed="1"/>
-    <w:lsdException w:name="List" w:semiHidden="1" w:unhideWhenUsed="1"/>
-    <w:lsdException w:name="List Bullet" w:semiHidden="1" w:unhideWhenUsed="1"/>
-    <w:lsdException w:name="List Number" w:semiHidden="1" w:unhideWhenUsed="1"/>
-    <w:lsdException w:name="List 2" w:semiHidden="1" w:unhideWhenUsed="1"/>
-    <w:lsdException w:name="List 3" w:semiHidden="1" w:unhideWhenUsed="1"/>
-    <w:lsdException w:name="List 4" w:semiHidden="1" w:unhideWhenUsed="1"/>
-    <w:lsdException w:name="List 5" w:semiHidden="1" w:unhideWhenUsed="1"/>
-    <w:lsdException w:name="List Bullet 2" w:semiHidden="1" w:unhideWhenUsed="1"/>
-    <w:lsdException w:name="List Bullet 3" w:semiHidden="1" w:unhideWhenUsed="1"/>
-    <w:lsdException w:name="List Bullet 4" w:semiHidden="1" w:unhideWhenUsed="1"/>
-    <w:lsdException w:name="List Bullet 5" w:semiHidden="1" w:unhideWhenUsed="1"/>
-    <w:lsdException w:name="List Number 2" w:semiHidden="1" w:unhideWhenUsed="1"/>
-    <w:lsdException w:name="List Number 3" w:semiHidden="1" w:unhideWhenUsed="1"/>
-    <w:lsdException w:name="List Number 4" w:semiHidden="1" w:unhideWhenUsed="1"/>
-    <w:lsdException w:name="List Number 5" w:semiHidden="1" w:unhideWhenUsed="1"/>
-    <w:lsdException w:name="Title" w:uiPriority="10" w:qFormat="1"/>
-    <w:lsdException w:name="Closing" w:semiHidden="1" w:unhideWhenUsed="1"/>
-    <w:lsdException w:name="Signature" w:semiHidden="1" w:unhideWhenUsed="1"/>
-    <w:lsdException w:name="Default Paragraph Font" w:semiHidden="1" w:uiPriority="1" w:unhideWhenUsed="1"/>
-    <w:lsdException w:name="Body Text" w:semiHidden="1" w:unhideWhenUsed="1"/>
-    <w:lsdException w:name="Body Text Indent" w:semiHidden="1" w:unhideWhenUsed="1"/>
-    <w:lsdException w:name="List Continue" w:semiHidden="1" w:unhideWhenUsed="1"/>
-    <w:lsdException w:name="List Continue 2" w:semiHidden="1" w:unhideWhenUsed="1"/>
-    <w:lsdException w:name="List Continue 3" w:semiHidden="1" w:unhideWhenUsed="1"/>
-    <w:lsdException w:name="List Continue 4" w:semiHidden="1" w:unhideWhenUsed="1"/>
-    <w:lsdException w:name="List Continue 5" w:semiHidden="1" w:unhideWhenUsed="1"/>
-    <w:lsdException w:name="Message Header" w:semiHidden="1" w:unhideWhenUsed="1"/>
-    <w:lsdException w:name="Subtitle" w:uiPriority="11" w:qFormat="1"/>
-    <w:lsdException w:name="Salutation" w:semiHidden="1" w:unhideWhenUsed="1"/>
-    <w:lsdException w:name="Date" w:semiHidden="1" w:unhideWhenUsed="1"/>
-    <w:lsdException w:name="Body Text First Indent" w:semiHidden="1" w:unhideWhenUsed="1"/>
-    <w:lsdException w:name="Body Text First Indent 2" w:semiHidden="1" w:unhideWhenUsed="1"/>
-    <w:lsdException w:name="Note Heading" w:semiHidden="1" w:unhideWhenUsed="1"/>
-    <w:lsdException w:name="Body Text 2" w:semiHidden="1" w:unhideWhenUsed="1"/>
-    <w:lsdException w:name="Body Text 3" w:semiHidden="1" w:unhideWhenUsed="1"/>
-    <w:lsdException w:name="Body Text Indent 2" w:semiHidden="1" w:unhideWhenUsed="1"/>
-    <w:lsdException w:name="Body Text Indent 3" w:semiHidden="1" w:unhideWhenUsed="1"/>
-    <w:lsdException w:name="Block Text" w:semiHidden="1" w:unhideWhenUsed="1"/>
-    <w:lsdException w:name="Hyperlink" w:semiHidden="1" w:unhideWhenUsed="1"/>
-    <w:lsdException w:name="FollowedHyperlink" w:semiHidden="1" w:unhideWhenUsed="1"/>
-    <w:lsdException w:name="Strong" w:uiPriority="22" w:qFormat="1"/>
-    <w:lsdException w:name="Emphasis" w:uiPriority="20" w:qFormat="1"/>
-    <w:lsdException w:name="Document Map" w:semiHidden="1" w:unhideWhenUsed="1"/>
-    <w:lsdException w:name="Plain Text" w:semiHidden="1" w:unhideWhenUsed="1"/>
-    <w:lsdException w:name="E-mail Signature" w:semiHidden="1" w:unhideWhenUsed="1"/>
-    <w:lsdException w:name="HTML Top of Form" w:semiHidden="1" w:unhideWhenUsed="1"/>
-    <w:lsdException w:name="HTML Bottom of Form" w:semiHidden="1" w:unhideWhenUsed="1"/>
-    <w:lsdException w:name="Normal (Web)" w:semiHidden="1" w:unhideWhenUsed="1"/>
-    <w:lsdException w:name="HTML Acronym" w:semiHidden="1" w:unhideWhenUsed="1"/>
-    <w:lsdException w:name="HTML Address" w:semiHidden="1" w:unhideWhenUsed="1"/>
-    <w:lsdException w:name="HTML Cite" w:semiHidden="1" w:unhideWhenUsed="1"/>
-    <w:lsdException w:name="HTML Code" w:semiHidden="1" w:unhideWhenUsed="1"/>
-    <w:lsdException w:name="HTML Definition" w:semiHidden="1" w:unhideWhenUsed="1"/>
-    <w:lsdException w:name="HTML Keyboard" w:semiHidden="1" w:unhideWhenUsed="1"/>
-    <w:lsdException w:name="HTML Preformatted" w:semiHidden="1" w:unhideWhenUsed="1"/>
-    <w:lsdException w:name="HTML Sample" w:semiHidden="1" w:unhideWhenUsed="1"/>
-    <w:lsdException w:name="HTML Typewriter" w:semiHidden="1" w:unhideWhenUsed="1"/>
-    <w:lsdException w:name="HTML Variable" w:semiHidden="1" w:unhideWhenUsed="1"/>
-    <w:lsdException w:name="Normal Table" w:semiHidden="1" w:unhideWhenUsed="1"/>
-    <w:lsdException w:name="annotation subject" w:semiHidden="1" w:unhideWhenUsed="1"/>
-    <w:lsdException w:name="No List" w:semiHidden="1" w:unhideWhenUsed="1"/>
-    <w:lsdException w:name="Outline List 1" w:semiHidden="1" w:unhideWhenUsed="1"/>
-    <w:lsdException w:name="Outline List 2" w:semiHidden="1" w:unhideWhenUsed="1"/>
-    <w:lsdException w:name="Outline List 3" w:semiHidden="1" w:unhideWhenUsed="1"/>
-    <w:lsdException w:name="Table Simple 1" w:semiHidden="1" w:unhideWhenUsed="1"/>
-    <w:lsdException w:name="Table Simple 2" w:semiHidden="1" w:unhideWhenUsed="1"/>
-    <w:lsdException w:name="Table Simple 3" w:semiHidden="1" w:unhideWhenUsed="1"/>
-    <w:lsdException w:name="Table Classic 1" w:semiHidden="1" w:unhideWhenUsed="1"/>
-    <w:lsdException w:name="Table Classic 2" w:semiHidden="1" w:unhideWhenUsed="1"/>
-    <w:lsdException w:name="Table Classic 3" w:semiHidden="1" w:unhideWhenUsed="1"/>
-    <w:lsdException w:name="Table Classic 4" w:semiHidden="1" w:unhideWhenUsed="1"/>
-    <w:lsdException w:name="Table Colorful 1" w:semiHidden="1" w:unhideWhenUsed="1"/>
-    <w:lsdException w:name="Table Colorful 2" w:semiHidden="1" w:unhideWhenUsed="1"/>
-    <w:lsdException w:name="Table Colorful 3" w:semiHidden="1" w:unhideWhenUsed="1"/>
-    <w:lsdException w:name="Table Columns 1" w:semiHidden="1" w:unhideWhenUsed="1"/>
-    <w:lsdException w:name="Table Columns 2" w:semiHidden="1" w:unhideWhenUsed="1"/>
-    <w:lsdException w:name="Table Columns 3" w:semiHidden="1" w:unhideWhenUsed="1"/>
-    <w:lsdException w:name="Table Columns 4" w:semiHidden="1" w:unhideWhenUsed="1"/>
-    <w:lsdException w:name="Table Columns 5" w:semiHidden="1" w:unhideWhenUsed="1"/>
-    <w:lsdException w:name="Table Grid 1" w:semiHidden="1" w:unhideWhenUsed="1"/>
-    <w:lsdException w:name="Table Grid 2" w:semiHidden="1" w:unhideWhenUsed="1"/>
-    <w:lsdException w:name="Table Grid 3" w:semiHidden="1" w:unhideWhenUsed="1"/>
-    <w:lsdException w:name="Table Grid 4" w:semiHidden="1" w:unhideWhenUsed="1"/>
-    <w:lsdException w:name="Table Grid 5" w:semiHidden="1" w:unhideWhenUsed="1"/>
-    <w:lsdException w:name="Table Grid 6" w:semiHidden="1" w:unhideWhenUsed="1"/>
-    <w:lsdException w:name="Table Grid 7" w:semiHidden="1" w:unhideWhenUsed="1"/>
-    <w:lsdException w:name="Table Grid 8" w:semiHidden="1" w:unhideWhenUsed="1"/>
-    <w:lsdException w:name="Table List 1" w:semiHidden="1" w:unhideWhenUsed="1"/>
-    <w:lsdException w:name="Table List 2" w:semiHidden="1" w:unhideWhenUsed="1"/>
-    <w:lsdException w:name="Table List 3" w:semiHidden="1" w:unhideWhenUsed="1"/>
-    <w:lsdException w:name="Table List 4" w:semiHidden="1" w:unhideWhenUsed="1"/>
-    <w:lsdException w:name="Table List 5" w:semiHidden="1" w:unhideWhenUsed="1"/>
-    <w:lsdException w:name="Table List 6" w:semiHidden="1" w:unhideWhenUsed="1"/>
-    <w:lsdException w:name="Table List 7" w:semiHidden="1" w:unhideWhenUsed="1"/>
-    <w:lsdException w:name="Table List 8" w:semiHidden="1" w:unhideWhenUsed="1"/>
-    <w:lsdException w:name="Table 3D effects 1" w:semiHidden="1" w:unhideWhenUsed="1"/>
-    <w:lsdException w:name="Table 3D effects 2" w:semiHidden="1" w:unhideWhenUsed="1"/>
-    <w:lsdException w:name="Table 3D effects 3" w:semiHidden="1" w:unhideWhenUsed="1"/>
-    <w:lsdException w:name="Table Contemporary" w:semiHidden="1" w:unhideWhenUsed="1"/>
-    <w:lsdException w:name="Table Elegant" w:semiHidden="1" w:unhideWhenUsed="1"/>
-    <w:lsdException w:name="Table Professional" w:semiHidden="1" w:unhideWhenUsed="1"/>
-    <w:lsdException w:name="Table Subtle 1" w:semiHidden="1" w:unhideWhenUsed="1"/>
-    <w:lsdException w:name="Table Subtle 2" w:semiHidden="1" w:unhideWhenUsed="1"/>
-    <w:lsdException w:name="Table Web 1" w:semiHidden="1" w:unhideWhenUsed="1"/>
-    <w:lsdException w:name="Table Web 2" w:semiHidden="1" w:unhideWhenUsed="1"/>
-    <w:lsdException w:name="Table Web 3" w:semiHidden="1" w:unhideWhenUsed="1"/>
-    <w:lsdException w:name="Balloon Text" w:semiHidden="1" w:unhideWhenUsed="1"/>
-    <w:lsdException w:name="Table Grid" w:uiPriority="39"/>
-    <w:lsdException w:name="Table Theme" w:semiHidden="1" w:unhideWhenUsed="1"/>
-    <w:lsdException w:name="Placeholder Text" w:semiHidden="1"/>
-    <w:lsdException w:name="No Spacing" w:uiPriority="1" w:qFormat="1"/>
-    <w:lsdException w:name="Light Shading" w:uiPriority="60"/>
-    <w:lsdException w:name="Light List" w:uiPriority="61"/>
-    <w:lsdException w:name="Light Grid" w:uiPriority="62"/>
-    <w:lsdException w:name="Medium Shading 1" w:uiPriority="63"/>
-    <w:lsdException w:name="Medium Shading 2" w:uiPriority="64"/>
-    <w:lsdException w:name="Medium List 1" w:uiPriority="65"/>
-    <w:lsdException w:name="Medium List 2" w:uiPriority="66"/>
-    <w:lsdException w:name="Medium Grid 1" w:uiPriority="67"/>
-    <w:lsdException w:name="Medium Grid 2" w:uiPriority="68"/>
-    <w:lsdException w:name="Medium Grid 3" w:uiPriority="69"/>
-    <w:lsdException w:name="Dark List" w:uiPriority="70"/>
-    <w:lsdException w:name="Colorful Shading" w:uiPriority="71"/>
-    <w:lsdException w:name="Colorful List" w:uiPriority="72"/>
-    <w:lsdException w:name="Colorful Grid" w:uiPriority="73"/>
-    <w:lsdException w:name="Light Shading Accent 1" w:uiPriority="60"/>
-    <w:lsdException w:name="Light List Accent 1" w:uiPriority="61"/>
-    <w:lsdException w:name="Light Grid Accent 1" w:uiPriority="62"/>
-    <w:lsdException w:name="Medium Shading 1 Accent 1" w:uiPriority="63"/>
-    <w:lsdException w:name="Medium Shading 2 Accent 1" w:uiPriority="64"/>
-    <w:lsdException w:name="Medium List 1 Accent 1" w:uiPriority="65"/>
-    <w:lsdException w:name="Revision" w:semiHidden="1"/>
-    <w:lsdException w:name="List Paragraph" w:uiPriority="34" w:qFormat="1"/>
-    <w:lsdException w:name="Quote" w:uiPriority="29" w:qFormat="1"/>
-    <w:lsdException w:name="Intense Quote" w:uiPriority="30" w:qFormat="1"/>
-    <w:lsdException w:name="Medium List 2 Accent 1" w:uiPriority="66"/>
-    <w:lsdException w:name="Medium Grid 1 Accent 1" w:uiPriority="67"/>
-    <w:lsdException w:name="Medium Grid 2 Accent 1" w:uiPriority="68"/>
-    <w:lsdException w:name="Medium Grid 3 Accent 1" w:uiPriority="69"/>
-    <w:lsdException w:name="Dark List Accent 1" w:uiPriority="70"/>
-    <w:lsdException w:name="Colorful Shading Accent 1" w:uiPriority="71"/>
-    <w:lsdException w:name="Colorful List Accent 1" w:uiPriority="72"/>
-    <w:lsdException w:name="Colorful Grid Accent 1" w:uiPriority="73"/>
-    <w:lsdException w:name="Light Shading Accent 2" w:uiPriority="60"/>
-    <w:lsdException w:name="Light List Accent 2" w:uiPriority="61"/>
-    <w:lsdException w:name="Light Grid Accent 2" w:uiPriority="62"/>
-    <w:lsdException w:name="Medium Shading 1 Accent 2" w:uiPriority="63"/>
-    <w:lsdException w:name="Medium Shading 2 Accent 2" w:uiPriority="64"/>
-    <w:lsdException w:name="Medium List 1 Accent 2" w:uiPriority="65"/>
-    <w:lsdException w:name="Medium List 2 Accent 2" w:uiPriority="66"/>
-    <w:lsdException w:name="Medium Grid 1 Accent 2" w:uiPriority="67"/>
-    <w:lsdException w:name="Medium Grid 2 Accent 2" w:uiPriority="68"/>
-    <w:lsdException w:name="Medium Grid 3 Accent 2" w:uiPriority="69"/>
-    <w:lsdException w:name="Dark List Accent 2" w:uiPriority="70"/>
-    <w:lsdException w:name="Colorful Shading Accent 2" w:uiPriority="71"/>
-    <w:lsdException w:name="Colorful List Accent 2" w:uiPriority="72"/>
-    <w:lsdException w:name="Colorful Grid Accent 2" w:uiPriority="73"/>
-    <w:lsdException w:name="Light Shading Accent 3" w:uiPriority="60"/>
-    <w:lsdException w:name="Light List Accent 3" w:uiPriority="61"/>
-    <w:lsdException w:name="Light Grid Accent 3" w:uiPriority="62"/>
-    <w:lsdException w:name="Medium Shading 1 Accent 3" w:uiPriority="63"/>
-    <w:lsdException w:name="Medium Shading 2 Accent 3" w:uiPriority="64"/>
-    <w:lsdException w:name="Medium List 1 Accent 3" w:uiPriority="65"/>
-    <w:lsdException w:name="Medium List 2 Accent 3" w:uiPriority="66"/>
-    <w:lsdException w:name="Medium Grid 1 Accent 3" w:uiPriority="67"/>
-    <w:lsdException w:name="Medium Grid 2 Accent 3" w:uiPriority="68"/>
-    <w:lsdException w:name="Medium Grid 3 Accent 3" w:uiPriority="69"/>
-    <w:lsdException w:name="Dark List Accent 3" w:uiPriority="70"/>
-    <w:lsdException w:name="Colorful Shading Accent 3" w:uiPriority="71"/>
-    <w:lsdException w:name="Colorful List Accent 3" w:uiPriority="72"/>
-    <w:lsdException w:name="Colorful Grid Accent 3" w:uiPriority="73"/>
-    <w:lsdException w:name="Light Shading Accent 4" w:uiPriority="60"/>
-    <w:lsdException w:name="Light List Accent 4" w:uiPriority="61"/>
-    <w:lsdException w:name="Light Grid Accent 4" w:uiPriority="62"/>
-    <w:lsdException w:name="Medium Shading 1 Accent 4" w:uiPriority="63"/>
-    <w:lsdException w:name="Medium Shading 2 Accent 4" w:uiPriority="64"/>
-    <w:lsdException w:name="Medium List 1 Accent 4" w:uiPriority="65"/>
-    <w:lsdException w:name="Medium List 2 Accent 4" w:uiPriority="66"/>
-    <w:lsdException w:name="Medium Grid 1 Accent 4" w:uiPriority="67"/>
-    <w:lsdException w:name="Medium Grid 2 Accent 4" w:uiPriority="68"/>
-    <w:lsdException w:name="Medium Grid 3 Accent 4" w:uiPriority="69"/>
-    <w:lsdException w:name="Dark List Accent 4" w:uiPriority="70"/>
-    <w:lsdException w:name="Colorful Shading Accent 4" w:uiPriority="71"/>
-    <w:lsdException w:name="Colorful List Accent 4" w:uiPriority="72"/>
-    <w:lsdException w:name="Colorful Grid Accent 4" w:uiPriority="73"/>
-    <w:lsdException w:name="Light Shading Accent 5" w:uiPriority="60"/>
-    <w:lsdException w:name="Light List Accent 5" w:uiPriority="61"/>
-    <w:lsdException w:name="Light Grid Accent 5" w:uiPriority="62"/>
-    <w:lsdException w:name="Medium Shading 1 Accent 5" w:uiPriority="63"/>
-    <w:lsdException w:name="Medium Shading 2 Accent 5" w:uiPriority="64"/>
-    <w:lsdException w:name="Medium List 1 Accent 5" w:uiPriority="65"/>
-    <w:lsdException w:name="Medium List 2 Accent 5" w:uiPriority="66"/>
-    <w:lsdException w:name="Medium Grid 1 Accent 5" w:uiPriority="67"/>
-    <w:lsdException w:name="Medium Grid 2 Accent 5" w:uiPriority="68"/>
-    <w:lsdException w:name="Medium Grid 3 Accent 5" w:uiPriority="69"/>
-    <w:lsdException w:name="Dark List Accent 5" w:uiPriority="70"/>
-    <w:lsdException w:name="Colorful Shading Accent 5" w:uiPriority="71"/>
-    <w:lsdException w:name="Colorful List Accent 5" w:uiPriority="72"/>
-    <w:lsdException w:name="Colorful Grid Accent 5" w:uiPriority="73"/>
-    <w:lsdException w:name="Light Shading Accent 6" w:uiPriority="60"/>
-    <w:lsdException w:name="Light List Accent 6" w:uiPriority="61"/>
-    <w:lsdException w:name="Light Grid Accent 6" w:uiPriority="62"/>
-    <w:lsdException w:name="Medium Shading 1 Accent 6" w:uiPriority="63"/>
-    <w:lsdException w:name="Medium Shading 2 Accent 6" w:uiPriority="64"/>
-    <w:lsdException w:name="Medium List 1 Accent 6" w:uiPriority="65"/>
-    <w:lsdException w:name="Medium List 2 Accent 6" w:uiPriority="66"/>
-    <w:lsdException w:name="Medium Grid 1 Accent 6" w:uiPriority="67"/>
-    <w:lsdException w:name="Medium Grid 2 Accent 6" w:uiPriority="68"/>
-    <w:lsdException w:name="Medium Grid 3 Accent 6" w:uiPriority="69"/>
-    <w:lsdException w:name="Dark List Accent 6" w:uiPriority="70"/>
-    <w:lsdException w:name="Colorful Shading Accent 6" w:uiPriority="71"/>
-    <w:lsdException w:name="Colorful List Accent 6" w:uiPriority="72"/>
-    <w:lsdException w:name="Colorful Grid Accent 6" w:uiPriority="73"/>
-    <w:lsdException w:name="Subtle Emphasis" w:uiPriority="19" w:qFormat="1"/>
-    <w:lsdException w:name="Intense Emphasis" w:uiPriority="21" w:qFormat="1"/>
-    <w:lsdException w:name="Subtle Reference" w:uiPriority="31" w:qFormat="1"/>
-    <w:lsdException w:name="Intense Reference" w:uiPriority="32" w:qFormat="1"/>
-    <w:lsdException w:name="Book Title" w:uiPriority="33" w:qFormat="1"/>
-    <w:lsdException w:name="Bibliography" w:semiHidden="1" w:uiPriority="37" w:unhideWhenUsed="1"/>
-    <w:lsdException w:name="TOC Heading" w:semiHidden="1" w:uiPriority="39" w:unhideWhenUsed="1" w:qFormat="1"/>
-    <w:lsdException w:name="Plain Table 1" w:uiPriority="41"/>
-    <w:lsdException w:name="Plain Table 2" w:uiPriority="42"/>
-    <w:lsdException w:name="Plain Table 3" w:uiPriority="43"/>
-    <w:lsdException w:name="Plain Table 4" w:uiPriority="44"/>
-    <w:lsdException w:name="Plain Table 5" w:uiPriority="45"/>
-    <w:lsdException w:name="Grid Table Light" w:uiPriority="40"/>
-    <w:lsdException w:name="Grid Table 1 Light" w:uiPriority="46"/>
-    <w:lsdException w:name="Grid Table 2" w:uiPriority="47"/>
-    <w:lsdException w:name="Grid Table 3" w:uiPriority="48"/>
-    <w:lsdException w:name="Grid Table 4" w:uiPriority="49"/>
-    <w:lsdException w:name="Grid Table 5 Dark" w:uiPriority="50"/>
-    <w:lsdException w:name="Grid Table 6 Colorful" w:uiPriority="51"/>
-    <w:lsdException w:name="Grid Table 7 Colorful" w:uiPriority="52"/>
-    <w:lsdException w:name="Grid Table 1 Light Accent 1" w:uiPriority="46"/>
-    <w:lsdException w:name="Grid Table 2 Accent 1" w:uiPriority="47"/>
-    <w:lsdException w:name="Grid Table 3 Accent 1" w:uiPriority="48"/>
-    <w:lsdException w:name="Grid Table 4 Accent 1" w:uiPriority="49"/>
-    <w:lsdException w:name="Grid Table 5 Dark Accent 1" w:uiPriority="50"/>
-    <w:lsdException w:name="Grid Table 6 Colorful Accent 1" w:uiPriority="51"/>
-    <w:lsdException w:name="Grid Table 7 Colorful Accent 1" w:uiPriority="52"/>
-    <w:lsdException w:name="Grid Table 1 Light Accent 2" w:uiPriority="46"/>
-    <w:lsdException w:name="Grid Table 2 Accent 2" w:uiPriority="47"/>
-    <w:lsdException w:name="Grid Table 3 Accent 2" w:uiPriority="48"/>
-    <w:lsdException w:name="Grid Table 4 Accent 2" w:uiPriority="49"/>
-    <w:lsdException w:name="Grid Table 5 Dark Accent 2" w:uiPriority="50"/>
-    <w:lsdException w:name="Grid Table 6 Colorful Accent 2" w:uiPriority="51"/>
-    <w:lsdException w:name="Grid Table 7 Colorful Accent 2" w:uiPriority="52"/>
-    <w:lsdException w:name="Grid Table 1 Light Accent 3" w:uiPriority="46"/>
-    <w:lsdException w:name="Grid Table 2 Accent 3" w:uiPriority="47"/>
-    <w:lsdException w:name="Grid Table 3 Accent 3" w:uiPriority="48"/>
-    <w:lsdException w:name="Grid Table 4 Accent 3" w:uiPriority="49"/>
-    <w:lsdException w:name="Grid Table 5 Dark Accent 3" w:uiPriority="50"/>
-    <w:lsdException w:name="Grid Table 6 Colorful Accent 3" w:uiPriority="51"/>
-    <w:lsdException w:name="Grid Table 7 Colorful Accent 3" w:uiPriority="52"/>
-    <w:lsdException w:name="Grid Table 1 Light Accent 4" w:uiPriority="46"/>
-    <w:lsdException w:name="Grid Table 2 Accent 4" w:uiPriority="47"/>
-    <w:lsdException w:name="Grid Table 3 Accent 4" w:uiPriority="48"/>
-    <w:lsdException w:name="Grid Table 4 Accent 4" w:uiPriority="49"/>
-    <w:lsdException w:name="Grid Table 5 Dark Accent 4" w:uiPriority="50"/>
-    <w:lsdException w:name="Grid Table 6 Colorful Accent 4" w:uiPriority="51"/>
-    <w:lsdException w:name="Grid Table 7 Colorful Accent 4" w:uiPriority="52"/>
-    <w:lsdException w:name="Grid Table 1 Light Accent 5" w:uiPriority="46"/>
-    <w:lsdException w:name="Grid Table 2 Accent 5" w:uiPriority="47"/>
-    <w:lsdException w:name="Grid Table 3 Accent 5" w:uiPriority="48"/>
-    <w:lsdException w:name="Grid Table 4 Accent 5" w:uiPriority="49"/>
-    <w:lsdException w:name="Grid Table 5 Dark Accent 5" w:uiPriority="50"/>
-    <w:lsdException w:name="Grid Table 6 Colorful Accent 5" w:uiPriority="51"/>
-    <w:lsdException w:name="Grid Table 7 Colorful Accent 5" w:uiPriority="52"/>
-    <w:lsdException w:name="Grid Table 1 Light Accent 6" w:uiPriority="46"/>
-    <w:lsdException w:name="Grid Table 2 Accent 6" w:uiPriority="47"/>
-    <w:lsdException w:name="Grid Table 3 Accent 6" w:uiPriority="48"/>
-    <w:lsdException w:name="Grid Table 4 Accent 6" w:uiPriority="49"/>
-    <w:lsdException w:name="Grid Table 5 Dark Accent 6" w:uiPriority="50"/>
-    <w:lsdException w:name="Grid Table 6 Colorful Accent 6" w:uiPriority="51"/>
-    <w:lsdException w:name="Grid Table 7 Colorful Accent 6" w:uiPriority="52"/>
-    <w:lsdException w:name="List Table 1 Light" w:uiPriority="46"/>
-    <w:lsdException w:name="List Table 2" w:uiPriority="47"/>
-    <w:lsdException w:name="List Table 3" w:uiPriority="48"/>
-    <w:lsdException w:name="List Table 4" w:uiPriority="49"/>
-    <w:lsdException w:name="List Table 5 Dark" w:uiPriority="50"/>
-    <w:lsdException w:name="List Table 6 Colorful" w:uiPriority="51"/>
-    <w:lsdException w:name="List Table 7 Colorful" w:uiPriority="52"/>
-    <w:lsdException w:name="List Table 1 Light Accent 1" w:uiPriority="46"/>
-    <w:lsdException w:name="List Table 2 Accent 1" w:uiPriority="47"/>
-    <w:lsdException w:name="List Table 3 Accent 1" w:uiPriority="48"/>
-    <w:lsdException w:name="List Table 4 Accent 1" w:uiPriority="49"/>
-    <w:lsdException w:name="List Table 5 Dark Accent 1" w:uiPriority="50"/>
-    <w:lsdException w:name="List Table 6 Colorful Accent 1" w:uiPriority="51"/>
-    <w:lsdException w:name="List Table 7 Colorful Accent 1" w:uiPriority="52"/>
-    <w:lsdException w:name="List Table 1 Light Accent 2" w:uiPriority="46"/>
-    <w:lsdException w:name="List Table 2 Accent 2" w:uiPriority="47"/>
-    <w:lsdException w:name="List Table 3 Accent 2" w:uiPriority="48"/>
-    <w:lsdException w:name="List Table 4 Accent 2" w:uiPriority="49"/>
-    <w:lsdException w:name="List Table 5 Dark Accent 2" w:uiPriority="50"/>
-    <w:lsdException w:name="List Table 6 Colorful Accent 2" w:uiPriority="51"/>
-    <w:lsdException w:name="List Table 7 Colorful Accent 2" w:uiPriority="52"/>
-    <w:lsdException w:name="List Table 1 Light Accent 3" w:uiPriority="46"/>
-    <w:lsdException w:name="List Table 2 Accent 3" w:uiPriority="47"/>
-    <w:lsdException w:name="List Table 3 Accent 3" w:uiPriority="48"/>
-    <w:lsdException w:name="List Table 4 Accent 3" w:uiPriority="49"/>
-    <w:lsdException w:name="List Table 5 Dark Accent 3" w:uiPriority="50"/>
-    <w:lsdException w:name="List Table 6 Colorful Accent 3" w:uiPriority="51"/>
-    <w:lsdException w:name="List Table 7 Colorful Accent 3" w:uiPriority="52"/>
-    <w:lsdException w:name="List Table 1 Light Accent 4" w:uiPriority="46"/>
-    <w:lsdException w:name="List Table 2 Accent 4" w:uiPriority="47"/>
-    <w:lsdException w:name="List Table 3 Accent 4" w:uiPriority="48"/>
-    <w:lsdException w:name="List Table 4 Accent 4" w:uiPriority="49"/>
-    <w:lsdException w:name="List Table 5 Dark Accent 4" w:uiPriority="50"/>
-    <w:lsdException w:name="List Table 6 Colorful Accent 4" w:uiPriority="51"/>
-    <w:lsdException w:name="List Table 7 Colorful Accent 4" w:uiPriority="52"/>
-    <w:lsdException w:name="List Table 1 Light Accent 5" w:uiPriority="46"/>
-    <w:lsdException w:name="List Table 2 Accent 5" w:uiPriority="47"/>
-    <w:lsdException w:name="List Table 3 Accent 5" w:uiPriority="48"/>
-    <w:lsdException w:name="List Table 4 Accent 5" w:uiPriority="49"/>
-    <w:lsdException w:name="List Table 5 Dark Accent 5" w:uiPriority="50"/>
-    <w:lsdException w:name="List Table 6 Colorful Accent 5" w:uiPriority="51"/>
-    <w:lsdException w:name="List Table 7 Colorful Accent 5" w:uiPriority="52"/>
-    <w:lsdException w:name="List Table 1 Light Accent 6" w:uiPriority="46"/>
-    <w:lsdException w:name="List Table 2 Accent 6" w:uiPriority="47"/>
-    <w:lsdException w:name="List Table 3 Accent 6" w:uiPriority="48"/>
-    <w:lsdException w:name="List Table 4 Accent 6" w:uiPriority="49"/>
-    <w:lsdException w:name="List Table 5 Dark Accent 6" w:uiPriority="50"/>
-    <w:lsdException w:name="List Table 6 Colorful Accent 6" w:uiPriority="51"/>
-    <w:lsdException w:name="List Table 7 Colorful Accent 6" w:uiPriority="52"/>
+  <w:latentStyles w:defLockedState="0" w:defUIPriority="99" w:defSemiHidden="1" w:defUnhideWhenUsed="1" w:defQFormat="0" w:count="276">
+    <w:lsdException w:name="Normal" w:semiHidden="0" w:uiPriority="0" w:unhideWhenUsed="0" w:qFormat="1"/>
+    <w:lsdException w:name="heading 1" w:semiHidden="0" w:uiPriority="9" w:unhideWhenUsed="0" w:qFormat="1"/>
+    <w:lsdException w:name="heading 2" w:uiPriority="9" w:qFormat="1"/>
+    <w:lsdException w:name="heading 3" w:uiPriority="9" w:qFormat="1"/>
+    <w:lsdException w:name="heading 4" w:uiPriority="9" w:qFormat="1"/>
+    <w:lsdException w:name="heading 5" w:uiPriority="9" w:qFormat="1"/>
+    <w:lsdException w:name="heading 6" w:uiPriority="9" w:qFormat="1"/>
+    <w:lsdException w:name="heading 7" w:uiPriority="9" w:qFormat="1"/>
+    <w:lsdException w:name="heading 8" w:uiPriority="9" w:qFormat="1"/>
+    <w:lsdException w:name="heading 9" w:uiPriority="9" w:qFormat="1"/>
+    <w:lsdException w:name="toc 1" w:uiPriority="39"/>
+    <w:lsdException w:name="toc 2" w:uiPriority="39"/>
+    <w:lsdException w:name="toc 3" w:uiPriority="39"/>
+    <w:lsdException w:name="toc 4" w:uiPriority="39"/>
+    <w:lsdException w:name="toc 5" w:uiPriority="39"/>
+    <w:lsdException w:name="toc 6" w:uiPriority="39"/>
+    <w:lsdException w:name="toc 7" w:uiPriority="39"/>
+    <w:lsdException w:name="toc 8" w:uiPriority="39"/>
+    <w:lsdException w:name="toc 9" w:uiPriority="39"/>
+    <w:lsdException w:name="caption" w:uiPriority="35" w:qFormat="1"/>
+    <w:lsdException w:name="Title" w:semiHidden="0" w:uiPriority="10" w:unhideWhenUsed="0" w:qFormat="1"/>
+    <w:lsdException w:name="Default Paragraph Font" w:uiPriority="1"/>
+    <w:lsdException w:name="Subtitle" w:semiHidden="0" w:uiPriority="11" w:unhideWhenUsed="0" w:qFormat="1"/>
+    <w:lsdException w:name="Strong" w:semiHidden="0" w:uiPriority="22" w:unhideWhenUsed="0" w:qFormat="1"/>
+    <w:lsdException w:name="Emphasis" w:semiHidden="0" w:uiPriority="20" w:unhideWhenUsed="0" w:qFormat="1"/>
+    <w:lsdException w:name="Table Grid" w:semiHidden="0" w:uiPriority="39" w:unhideWhenUsed="0"/>
+    <w:lsdException w:name="Note Level 1" w:semiHidden="0" w:unhideWhenUsed="0"/>
+    <w:lsdException w:name="Note Level 2" w:semiHidden="0" w:unhideWhenUsed="0"/>
+    <w:lsdException w:name="Note Level 3" w:semiHidden="0" w:unhideWhenUsed="0"/>
+    <w:lsdException w:name="Note Level 4" w:semiHidden="0" w:unhideWhenUsed="0"/>
+    <w:lsdException w:name="Note Level 5" w:semiHidden="0" w:unhideWhenUsed="0"/>
+    <w:lsdException w:name="Note Level 6" w:semiHidden="0" w:unhideWhenUsed="0"/>
+    <w:lsdException w:name="Note Level 7" w:semiHidden="0" w:unhideWhenUsed="0"/>
+    <w:lsdException w:name="Note Level 8" w:semiHidden="0" w:unhideWhenUsed="0"/>
+    <w:lsdException w:name="Note Level 9" w:semiHidden="0" w:unhideWhenUsed="0"/>
+    <w:lsdException w:name="Placeholder Text" w:unhideWhenUsed="0"/>
+    <w:lsdException w:name="No Spacing" w:semiHidden="0" w:uiPriority="1" w:unhideWhenUsed="0" w:qFormat="1"/>
+    <w:lsdException w:name="Light Shading" w:semiHidden="0" w:uiPriority="60" w:unhideWhenUsed="0"/>
+    <w:lsdException w:name="Light List" w:semiHidden="0" w:uiPriority="61" w:unhideWhenUsed="0"/>
+    <w:lsdException w:name="Light Grid" w:semiHidden="0" w:uiPriority="62" w:unhideWhenUsed="0"/>
+    <w:lsdException w:name="Medium Shading 1" w:semiHidden="0" w:uiPriority="63" w:unhideWhenUsed="0"/>
+    <w:lsdException w:name="Medium Shading 2" w:semiHidden="0" w:uiPriority="64" w:unhideWhenUsed="0"/>
+    <w:lsdException w:name="Medium List 1" w:semiHidden="0" w:uiPriority="65" w:unhideWhenUsed="0"/>
+    <w:lsdException w:name="Medium List 2" w:semiHidden="0" w:uiPriority="66" w:unhideWhenUsed="0"/>
+    <w:lsdException w:name="Medium Grid 1" w:semiHidden="0" w:uiPriority="67" w:unhideWhenUsed="0"/>
+    <w:lsdException w:name="Medium Grid 2" w:semiHidden="0" w:uiPriority="68" w:unhideWhenUsed="0"/>
+    <w:lsdException w:name="Medium Grid 3" w:semiHidden="0" w:uiPriority="69" w:unhideWhenUsed="0"/>
+    <w:lsdException w:name="Dark List" w:semiHidden="0" w:uiPriority="70" w:unhideWhenUsed="0"/>
+    <w:lsdException w:name="Colorful Shading" w:semiHidden="0" w:uiPriority="71" w:unhideWhenUsed="0"/>
+    <w:lsdException w:name="Colorful List" w:semiHidden="0" w:uiPriority="72" w:unhideWhenUsed="0"/>
+    <w:lsdException w:name="Colorful Grid" w:semiHidden="0" w:uiPriority="73" w:unhideWhenUsed="0"/>
+    <w:lsdException w:name="Light Shading Accent 1" w:semiHidden="0" w:uiPriority="60" w:unhideWhenUsed="0"/>
+    <w:lsdException w:name="Light List Accent 1" w:semiHidden="0" w:uiPriority="61" w:unhideWhenUsed="0"/>
+    <w:lsdException w:name="Light Grid Accent 1" w:semiHidden="0" w:uiPriority="62" w:unhideWhenUsed="0"/>
+    <w:lsdException w:name="Medium Shading 1 Accent 1" w:semiHidden="0" w:uiPriority="63" w:unhideWhenUsed="0"/>
+    <w:lsdException w:name="Medium Shading 2 Accent 1" w:semiHidden="0" w:uiPriority="64" w:unhideWhenUsed="0"/>
+    <w:lsdException w:name="Medium List 1 Accent 1" w:semiHidden="0" w:uiPriority="65" w:unhideWhenUsed="0"/>
+    <w:lsdException w:name="Revision" w:unhideWhenUsed="0"/>
+    <w:lsdException w:name="List Paragraph" w:semiHidden="0" w:uiPriority="34" w:unhideWhenUsed="0" w:qFormat="1"/>
+    <w:lsdException w:name="Quote" w:semiHidden="0" w:uiPriority="29" w:unhideWhenUsed="0" w:qFormat="1"/>
+    <w:lsdException w:name="Intense Quote" w:semiHidden="0" w:uiPriority="30" w:unhideWhenUsed="0" w:qFormat="1"/>
+    <w:lsdException w:name="Medium List 2 Accent 1" w:semiHidden="0" w:uiPriority="66" w:unhideWhenUsed="0"/>
+    <w:lsdException w:name="Medium Grid 1 Accent 1" w:semiHidden="0" w:uiPriority="67" w:unhideWhenUsed="0"/>
+    <w:lsdException w:name="Medium Grid 2 Accent 1" w:semiHidden="0" w:uiPriority="68" w:unhideWhenUsed="0"/>
+    <w:lsdException w:name="Medium Grid 3 Accent 1" w:semiHidden="0" w:uiPriority="69" w:unhideWhenUsed="0"/>
+    <w:lsdException w:name="Dark List Accent 1" w:semiHidden="0" w:uiPriority="70" w:unhideWhenUsed="0"/>
+    <w:lsdException w:name="Colorful Shading Accent 1" w:semiHidden="0" w:uiPriority="71" w:unhideWhenUsed="0"/>
+    <w:lsdException w:name="Colorful List Accent 1" w:semiHidden="0" w:uiPriority="72" w:unhideWhenUsed="0"/>
+    <w:lsdException w:name="Colorful Grid Accent 1" w:semiHidden="0" w:uiPriority="73" w:unhideWhenUsed="0"/>
+    <w:lsdException w:name="Light Shading Accent 2" w:semiHidden="0" w:uiPriority="60" w:unhideWhenUsed="0"/>
+    <w:lsdException w:name="Light List Accent 2" w:semiHidden="0" w:uiPriority="61" w:unhideWhenUsed="0"/>
+    <w:lsdException w:name="Light Grid Accent 2" w:semiHidden="0" w:uiPriority="62" w:unhideWhenUsed="0"/>
+    <w:lsdException w:name="Medium Shading 1 Accent 2" w:semiHidden="0" w:uiPriority="63" w:unhideWhenUsed="0"/>
+    <w:lsdException w:name="Medium Shading 2 Accent 2" w:semiHidden="0" w:uiPriority="64" w:unhideWhenUsed="0"/>
+    <w:lsdException w:name="Medium List 1 Accent 2" w:semiHidden="0" w:uiPriority="65" w:unhideWhenUsed="0"/>
+    <w:lsdException w:name="Medium List 2 Accent 2" w:semiHidden="0" w:uiPriority="66" w:unhideWhenUsed="0"/>
+    <w:lsdException w:name="Medium Grid 1 Accent 2" w:semiHidden="0" w:uiPriority="67" w:unhideWhenUsed="0"/>
+    <w:lsdException w:name="Medium Grid 2 Accent 2" w:semiHidden="0" w:uiPriority="68" w:unhideWhenUsed="0"/>
+    <w:lsdException w:name="Medium Grid 3 Accent 2" w:semiHidden="0" w:uiPriority="69" w:unhideWhenUsed="0"/>
+    <w:lsdException w:name="Dark List Accent 2" w:semiHidden="0" w:uiPriority="70" w:unhideWhenUsed="0"/>
+    <w:lsdException w:name="Colorful Shading Accent 2" w:semiHidden="0" w:uiPriority="71" w:unhideWhenUsed="0"/>
+    <w:lsdException w:name="Colorful List Accent 2" w:semiHidden="0" w:uiPriority="72" w:unhideWhenUsed="0"/>
+    <w:lsdException w:name="Colorful Grid Accent 2" w:semiHidden="0" w:uiPriority="73" w:unhideWhenUsed="0"/>
+    <w:lsdException w:name="Light Shading Accent 3" w:semiHidden="0" w:uiPriority="60" w:unhideWhenUsed="0"/>
+    <w:lsdException w:name="Light List Accent 3" w:semiHidden="0" w:uiPriority="61" w:unhideWhenUsed="0"/>
+    <w:lsdException w:name="Light Grid Accent 3" w:semiHidden="0" w:uiPriority="62" w:unhideWhenUsed="0"/>
+    <w:lsdException w:name="Medium Shading 1 Accent 3" w:semiHidden="0" w:uiPriority="63" w:unhideWhenUsed="0"/>
+    <w:lsdException w:name="Medium Shading 2 Accent 3" w:semiHidden="0" w:uiPriority="64" w:unhideWhenUsed="0"/>
+    <w:lsdException w:name="Medium List 1 Accent 3" w:semiHidden="0" w:uiPriority="65" w:unhideWhenUsed="0"/>
+    <w:lsdException w:name="Medium List 2 Accent 3" w:semiHidden="0" w:uiPriority="66" w:unhideWhenUsed="0"/>
+    <w:lsdException w:name="Medium Grid 1 Accent 3" w:semiHidden="0" w:uiPriority="67" w:unhideWhenUsed="0"/>
+    <w:lsdException w:name="Medium Grid 2 Accent 3" w:semiHidden="0" w:uiPriority="68" w:unhideWhenUsed="0"/>
+    <w:lsdException w:name="Medium Grid 3 Accent 3" w:semiHidden="0" w:uiPriority="69" w:unhideWhenUsed="0"/>
+    <w:lsdException w:name="Dark List Accent 3" w:semiHidden="0" w:uiPriority="70" w:unhideWhenUsed="0"/>
+    <w:lsdException w:name="Colorful Shading Accent 3" w:semiHidden="0" w:uiPriority="71" w:unhideWhenUsed="0"/>
+    <w:lsdException w:name="Colorful List Accent 3" w:semiHidden="0" w:uiPriority="72" w:unhideWhenUsed="0"/>
+    <w:lsdException w:name="Colorful Grid Accent 3" w:semiHidden="0" w:uiPriority="73" w:unhideWhenUsed="0"/>
+    <w:lsdException w:name="Light Shading Accent 4" w:semiHidden="0" w:uiPriority="60" w:unhideWhenUsed="0"/>
+    <w:lsdException w:name="Light List Accent 4" w:semiHidden="0" w:uiPriority="61" w:unhideWhenUsed="0"/>
+    <w:lsdException w:name="Light Grid Accent 4" w:semiHidden="0" w:uiPriority="62" w:unhideWhenUsed="0"/>
+    <w:lsdException w:name="Medium Shading 1 Accent 4" w:semiHidden="0" w:uiPriority="63" w:unhideWhenUsed="0"/>
+    <w:lsdException w:name="Medium Shading 2 Accent 4" w:semiHidden="0" w:uiPriority="64" w:unhideWhenUsed="0"/>
+    <w:lsdException w:name="Medium List 1 Accent 4" w:semiHidden="0" w:uiPriority="65" w:unhideWhenUsed="0"/>
+    <w:lsdException w:name="Medium List 2 Accent 4" w:semiHidden="0" w:uiPriority="66" w:unhideWhenUsed="0"/>
+    <w:lsdException w:name="Medium Grid 1 Accent 4" w:semiHidden="0" w:uiPriority="67" w:unhideWhenUsed="0"/>
+    <w:lsdException w:name="Medium Grid 2 Accent 4" w:semiHidden="0" w:uiPriority="68" w:unhideWhenUsed="0"/>
+    <w:lsdException w:name="Medium Grid 3 Accent 4" w:semiHidden="0" w:uiPriority="69" w:unhideWhenUsed="0"/>
+    <w:lsdException w:name="Dark List Accent 4" w:semiHidden="0" w:uiPriority="70" w:unhideWhenUsed="0"/>
+    <w:lsdException w:name="Colorful Shading Accent 4" w:semiHidden="0" w:uiPriority="71" w:unhideWhenUsed="0"/>
+    <w:lsdException w:name="Colorful List Accent 4" w:semiHidden="0" w:uiPriority="72" w:unhideWhenUsed="0"/>
+    <w:lsdException w:name="Colorful Grid Accent 4" w:semiHidden="0" w:uiPriority="73" w:unhideWhenUsed="0"/>
+    <w:lsdException w:name="Light Shading Accent 5" w:semiHidden="0" w:uiPriority="60" w:unhideWhenUsed="0"/>
+    <w:lsdException w:name="Light List Accent 5" w:semiHidden="0" w:uiPriority="61" w:unhideWhenUsed="0"/>
+    <w:lsdException w:name="Light Grid Accent 5" w:semiHidden="0" w:uiPriority="62" w:unhideWhenUsed="0"/>
+    <w:lsdException w:name="Medium Shading 1 Accent 5" w:semiHidden="0" w:uiPriority="63" w:unhideWhenUsed="0"/>
+    <w:lsdException w:name="Medium Shading 2 Accent 5" w:semiHidden="0" w:uiPriority="64" w:unhideWhenUsed="0"/>
+    <w:lsdException w:name="Medium List 1 Accent 5" w:semiHidden="0" w:uiPriority="65" w:unhideWhenUsed="0"/>
+    <w:lsdException w:name="Medium List 2 Accent 5" w:semiHidden="0" w:uiPriority="66" w:unhideWhenUsed="0"/>
+    <w:lsdException w:name="Medium Grid 1 Accent 5" w:semiHidden="0" w:uiPriority="67" w:unhideWhenUsed="0"/>
+    <w:lsdException w:name="Medium Grid 2 Accent 5" w:semiHidden="0" w:uiPriority="68" w:unhideWhenUsed="0"/>
+    <w:lsdException w:name="Medium Grid 3 Accent 5" w:semiHidden="0" w:uiPriority="69" w:unhideWhenUsed="0"/>
+    <w:lsdException w:name="Dark List Accent 5" w:semiHidden="0" w:uiPriority="70" w:unhideWhenUsed="0"/>
+    <w:lsdException w:name="Colorful Shading Accent 5" w:semiHidden="0" w:uiPriority="71" w:unhideWhenUsed="0"/>
+    <w:lsdException w:name="Colorful List Accent 5" w:semiHidden="0" w:uiPriority="72" w:unhideWhenUsed="0"/>
+    <w:lsdException w:name="Colorful Grid Accent 5" w:semiHidden="0" w:uiPriority="73" w:unhideWhenUsed="0"/>
+    <w:lsdException w:name="Light Shading Accent 6" w:semiHidden="0" w:uiPriority="60" w:unhideWhenUsed="0"/>
+    <w:lsdException w:name="Light List Accent 6" w:semiHidden="0" w:uiPriority="61" w:unhideWhenUsed="0"/>
+    <w:lsdException w:name="Light Grid Accent 6" w:semiHidden="0" w:uiPriority="62" w:unhideWhenUsed="0"/>
+    <w:lsdException w:name="Medium Shading 1 Accent 6" w:semiHidden="0" w:uiPriority="63" w:unhideWhenUsed="0"/>
+    <w:lsdException w:name="Medium Shading 2 Accent 6" w:semiHidden="0" w:uiPriority="64" w:unhideWhenUsed="0"/>
+    <w:lsdException w:name="Medium List 1 Accent 6" w:semiHidden="0" w:uiPriority="65" w:unhideWhenUsed="0"/>
+    <w:lsdException w:name="Medium List 2 Accent 6" w:semiHidden="0" w:uiPriority="66" w:unhideWhenUsed="0"/>
+    <w:lsdException w:name="Medium Grid 1 Accent 6" w:semiHidden="0" w:uiPriority="67" w:unhideWhenUsed="0"/>
+    <w:lsdException w:name="Medium Grid 2 Accent 6" w:semiHidden="0" w:uiPriority="68" w:unhideWhenUsed="0"/>
+    <w:lsdException w:name="Medium Grid 3 Accent 6" w:semiHidden="0" w:uiPriority="69" w:unhideWhenUsed="0"/>
+    <w:lsdException w:name="Dark List Accent 6" w:semiHidden="0" w:uiPriority="70" w:unhideWhenUsed="0"/>
+    <w:lsdException w:name="Colorful Shading Accent 6" w:semiHidden="0" w:uiPriority="71" w:unhideWhenUsed="0"/>
+    <w:lsdException w:name="Colorful List Accent 6" w:semiHidden="0" w:uiPriority="72" w:unhideWhenUsed="0"/>
+    <w:lsdException w:name="Colorful Grid Accent 6" w:semiHidden="0" w:uiPriority="73" w:unhideWhenUsed="0"/>
+    <w:lsdException w:name="Subtle Emphasis" w:semiHidden="0" w:uiPriority="19" w:unhideWhenUsed="0" w:qFormat="1"/>
+    <w:lsdException w:name="Intense Emphasis" w:semiHidden="0" w:uiPriority="21" w:unhideWhenUsed="0" w:qFormat="1"/>
+    <w:lsdException w:name="Subtle Reference" w:semiHidden="0" w:uiPriority="31" w:unhideWhenUsed="0" w:qFormat="1"/>
+    <w:lsdException w:name="Intense Reference" w:semiHidden="0" w:uiPriority="32" w:unhideWhenUsed="0" w:qFormat="1"/>
+    <w:lsdException w:name="Book Title" w:semiHidden="0" w:uiPriority="33" w:unhideWhenUsed="0" w:qFormat="1"/>
+    <w:lsdException w:name="Bibliography" w:uiPriority="37"/>
+    <w:lsdException w:name="TOC Heading" w:uiPriority="39" w:qFormat="1"/>
   </w:latentStyles>
   <w:style w:type="paragraph" w:default="1" w:styleId="Normal">
     <w:name w:val="Normal"/>
@@ -3568,6 +4140,7 @@
       <w:spacing w:after="0" w:line="240" w:lineRule="auto"/>
     </w:pPr>
     <w:tblPr>
+      <w:tblInd w:w="0" w:type="dxa"/>
       <w:tblBorders>
         <w:top w:val="single" w:sz="4" w:space="0" w:color="auto"/>
         <w:left w:val="single" w:sz="4" w:space="0" w:color="auto"/>
@@ -3576,6 +4149,12 @@
         <w:insideH w:val="single" w:sz="4" w:space="0" w:color="auto"/>
         <w:insideV w:val="single" w:sz="4" w:space="0" w:color="auto"/>
       </w:tblBorders>
+      <w:tblCellMar>
+        <w:top w:w="0" w:type="dxa"/>
+        <w:left w:w="108" w:type="dxa"/>
+        <w:bottom w:w="0" w:type="dxa"/>
+        <w:right w:w="108" w:type="dxa"/>
+      </w:tblCellMar>
     </w:tblPr>
   </w:style>
   <w:style w:type="character" w:customStyle="1" w:styleId="Heading1Char">
@@ -3807,7 +4386,7 @@
       <w:szCs w:val="24"/>
     </w:rPr>
   </w:style>
-  <w:style w:type="table" w:styleId="GridTable1Light">
+  <w:style w:type="table" w:customStyle="1" w:styleId="GridTable1Light">
     <w:name w:val="Grid Table 1 Light"/>
     <w:basedOn w:val="TableNormal"/>
     <w:uiPriority w:val="46"/>
@@ -3818,6 +4397,7 @@
     <w:tblPr>
       <w:tblStyleRowBandSize w:val="1"/>
       <w:tblStyleColBandSize w:val="1"/>
+      <w:tblInd w:w="0" w:type="dxa"/>
       <w:tblBorders>
         <w:top w:val="single" w:sz="4" w:space="0" w:color="999999" w:themeColor="text1" w:themeTint="66"/>
         <w:left w:val="single" w:sz="4" w:space="0" w:color="999999" w:themeColor="text1" w:themeTint="66"/>
@@ -3826,6 +4406,595 @@
         <w:insideH w:val="single" w:sz="4" w:space="0" w:color="999999" w:themeColor="text1" w:themeTint="66"/>
         <w:insideV w:val="single" w:sz="4" w:space="0" w:color="999999" w:themeColor="text1" w:themeTint="66"/>
       </w:tblBorders>
+      <w:tblCellMar>
+        <w:top w:w="0" w:type="dxa"/>
+        <w:left w:w="108" w:type="dxa"/>
+        <w:bottom w:w="0" w:type="dxa"/>
+        <w:right w:w="108" w:type="dxa"/>
+      </w:tblCellMar>
+    </w:tblPr>
+    <w:tblStylePr w:type="firstRow">
+      <w:rPr>
+        <w:b/>
+        <w:bCs/>
+      </w:rPr>
+      <w:tblPr/>
+      <w:tcPr>
+        <w:tcBorders>
+          <w:bottom w:val="single" w:sz="12" w:space="0" w:color="666666" w:themeColor="text1" w:themeTint="99"/>
+        </w:tcBorders>
+      </w:tcPr>
+    </w:tblStylePr>
+    <w:tblStylePr w:type="lastRow">
+      <w:rPr>
+        <w:b/>
+        <w:bCs/>
+      </w:rPr>
+      <w:tblPr/>
+      <w:tcPr>
+        <w:tcBorders>
+          <w:top w:val="double" w:sz="2" w:space="0" w:color="666666" w:themeColor="text1" w:themeTint="99"/>
+        </w:tcBorders>
+      </w:tcPr>
+    </w:tblStylePr>
+    <w:tblStylePr w:type="firstCol">
+      <w:rPr>
+        <w:b/>
+        <w:bCs/>
+      </w:rPr>
+    </w:tblStylePr>
+    <w:tblStylePr w:type="lastCol">
+      <w:rPr>
+        <w:b/>
+        <w:bCs/>
+      </w:rPr>
+    </w:tblStylePr>
+  </w:style>
+  <w:style w:type="paragraph" w:styleId="Header">
+    <w:name w:val="header"/>
+    <w:basedOn w:val="Normal"/>
+    <w:link w:val="HeaderChar"/>
+    <w:uiPriority w:val="99"/>
+    <w:unhideWhenUsed/>
+    <w:rsid w:val="00A8646B"/>
+    <w:pPr>
+      <w:tabs>
+        <w:tab w:val="center" w:pos="4680"/>
+        <w:tab w:val="right" w:pos="9360"/>
+      </w:tabs>
+      <w:spacing w:after="0" w:line="240" w:lineRule="auto"/>
+    </w:pPr>
+  </w:style>
+  <w:style w:type="character" w:customStyle="1" w:styleId="HeaderChar">
+    <w:name w:val="Header Char"/>
+    <w:basedOn w:val="DefaultParagraphFont"/>
+    <w:link w:val="Header"/>
+    <w:uiPriority w:val="99"/>
+    <w:rsid w:val="00A8646B"/>
+  </w:style>
+  <w:style w:type="paragraph" w:styleId="Footer">
+    <w:name w:val="footer"/>
+    <w:basedOn w:val="Normal"/>
+    <w:link w:val="FooterChar"/>
+    <w:uiPriority w:val="99"/>
+    <w:unhideWhenUsed/>
+    <w:rsid w:val="00A8646B"/>
+    <w:pPr>
+      <w:tabs>
+        <w:tab w:val="center" w:pos="4680"/>
+        <w:tab w:val="right" w:pos="9360"/>
+      </w:tabs>
+      <w:spacing w:after="0" w:line="240" w:lineRule="auto"/>
+    </w:pPr>
+  </w:style>
+  <w:style w:type="character" w:customStyle="1" w:styleId="FooterChar">
+    <w:name w:val="Footer Char"/>
+    <w:basedOn w:val="DefaultParagraphFont"/>
+    <w:link w:val="Footer"/>
+    <w:uiPriority w:val="99"/>
+    <w:rsid w:val="00A8646B"/>
+  </w:style>
+</w:styles>
+</file>
+
+<file path=word/stylesWithEffects.xml><?xml version="1.0" encoding="utf-8"?>
+<w:styles xmlns:wpc="http://schemas.microsoft.com/office/word/2010/wordprocessingCanvas" xmlns:mo="http://schemas.microsoft.com/office/mac/office/2008/main" xmlns:mc="http://schemas.openxmlformats.org/markup-compatibility/2006" xmlns:mv="urn:schemas-microsoft-com:mac:vml" xmlns:o="urn:schemas-microsoft-com:office:office" xmlns:r="http://schemas.openxmlformats.org/officeDocument/2006/relationships" xmlns:m="http://schemas.openxmlformats.org/officeDocument/2006/math" xmlns:v="urn:schemas-microsoft-com:vml" xmlns:wp14="http://schemas.microsoft.com/office/word/2010/wordprocessingDrawing" xmlns:wp="http://schemas.openxmlformats.org/drawingml/2006/wordprocessingDrawing" xmlns:w10="urn:schemas-microsoft-com:office:word" xmlns:w="http://schemas.openxmlformats.org/wordprocessingml/2006/main" xmlns:w14="http://schemas.microsoft.com/office/word/2010/wordml" xmlns:wpg="http://schemas.microsoft.com/office/word/2010/wordprocessingGroup" xmlns:wpi="http://schemas.microsoft.com/office/word/2010/wordprocessingInk" xmlns:wne="http://schemas.microsoft.com/office/word/2006/wordml" xmlns:wps="http://schemas.microsoft.com/office/word/2010/wordprocessingShape" mc:Ignorable="w14 wp14">
+  <w:docDefaults>
+    <w:rPrDefault>
+      <w:rPr>
+        <w:rFonts w:asciiTheme="minorHAnsi" w:eastAsiaTheme="minorHAnsi" w:hAnsiTheme="minorHAnsi" w:cstheme="minorBidi"/>
+        <w:sz w:val="22"/>
+        <w:szCs w:val="22"/>
+        <w:lang w:val="en-US" w:eastAsia="en-US" w:bidi="ar-SA"/>
+      </w:rPr>
+    </w:rPrDefault>
+    <w:pPrDefault>
+      <w:pPr>
+        <w:spacing w:after="160" w:line="259" w:lineRule="auto"/>
+      </w:pPr>
+    </w:pPrDefault>
+  </w:docDefaults>
+  <w:latentStyles w:defLockedState="0" w:defUIPriority="99" w:defSemiHidden="1" w:defUnhideWhenUsed="1" w:defQFormat="0" w:count="276">
+    <w:lsdException w:name="Normal" w:semiHidden="0" w:uiPriority="0" w:unhideWhenUsed="0" w:qFormat="1"/>
+    <w:lsdException w:name="heading 1" w:semiHidden="0" w:uiPriority="9" w:unhideWhenUsed="0" w:qFormat="1"/>
+    <w:lsdException w:name="heading 2" w:uiPriority="9" w:qFormat="1"/>
+    <w:lsdException w:name="heading 3" w:uiPriority="9" w:qFormat="1"/>
+    <w:lsdException w:name="heading 4" w:uiPriority="9" w:qFormat="1"/>
+    <w:lsdException w:name="heading 5" w:uiPriority="9" w:qFormat="1"/>
+    <w:lsdException w:name="heading 6" w:uiPriority="9" w:qFormat="1"/>
+    <w:lsdException w:name="heading 7" w:uiPriority="9" w:qFormat="1"/>
+    <w:lsdException w:name="heading 8" w:uiPriority="9" w:qFormat="1"/>
+    <w:lsdException w:name="heading 9" w:uiPriority="9" w:qFormat="1"/>
+    <w:lsdException w:name="toc 1" w:uiPriority="39"/>
+    <w:lsdException w:name="toc 2" w:uiPriority="39"/>
+    <w:lsdException w:name="toc 3" w:uiPriority="39"/>
+    <w:lsdException w:name="toc 4" w:uiPriority="39"/>
+    <w:lsdException w:name="toc 5" w:uiPriority="39"/>
+    <w:lsdException w:name="toc 6" w:uiPriority="39"/>
+    <w:lsdException w:name="toc 7" w:uiPriority="39"/>
+    <w:lsdException w:name="toc 8" w:uiPriority="39"/>
+    <w:lsdException w:name="toc 9" w:uiPriority="39"/>
+    <w:lsdException w:name="caption" w:uiPriority="35" w:qFormat="1"/>
+    <w:lsdException w:name="Title" w:semiHidden="0" w:uiPriority="10" w:unhideWhenUsed="0" w:qFormat="1"/>
+    <w:lsdException w:name="Default Paragraph Font" w:uiPriority="1"/>
+    <w:lsdException w:name="Subtitle" w:semiHidden="0" w:uiPriority="11" w:unhideWhenUsed="0" w:qFormat="1"/>
+    <w:lsdException w:name="Strong" w:semiHidden="0" w:uiPriority="22" w:unhideWhenUsed="0" w:qFormat="1"/>
+    <w:lsdException w:name="Emphasis" w:semiHidden="0" w:uiPriority="20" w:unhideWhenUsed="0" w:qFormat="1"/>
+    <w:lsdException w:name="Table Grid" w:semiHidden="0" w:uiPriority="39" w:unhideWhenUsed="0"/>
+    <w:lsdException w:name="Note Level 1" w:semiHidden="0" w:unhideWhenUsed="0"/>
+    <w:lsdException w:name="Note Level 2" w:semiHidden="0" w:unhideWhenUsed="0"/>
+    <w:lsdException w:name="Note Level 3" w:semiHidden="0" w:unhideWhenUsed="0"/>
+    <w:lsdException w:name="Note Level 4" w:semiHidden="0" w:unhideWhenUsed="0"/>
+    <w:lsdException w:name="Note Level 5" w:semiHidden="0" w:unhideWhenUsed="0"/>
+    <w:lsdException w:name="Note Level 6" w:semiHidden="0" w:unhideWhenUsed="0"/>
+    <w:lsdException w:name="Note Level 7" w:semiHidden="0" w:unhideWhenUsed="0"/>
+    <w:lsdException w:name="Note Level 8" w:semiHidden="0" w:unhideWhenUsed="0"/>
+    <w:lsdException w:name="Note Level 9" w:semiHidden="0" w:unhideWhenUsed="0"/>
+    <w:lsdException w:name="Placeholder Text" w:unhideWhenUsed="0"/>
+    <w:lsdException w:name="No Spacing" w:semiHidden="0" w:uiPriority="1" w:unhideWhenUsed="0" w:qFormat="1"/>
+    <w:lsdException w:name="Light Shading" w:semiHidden="0" w:uiPriority="60" w:unhideWhenUsed="0"/>
+    <w:lsdException w:name="Light List" w:semiHidden="0" w:uiPriority="61" w:unhideWhenUsed="0"/>
+    <w:lsdException w:name="Light Grid" w:semiHidden="0" w:uiPriority="62" w:unhideWhenUsed="0"/>
+    <w:lsdException w:name="Medium Shading 1" w:semiHidden="0" w:uiPriority="63" w:unhideWhenUsed="0"/>
+    <w:lsdException w:name="Medium Shading 2" w:semiHidden="0" w:uiPriority="64" w:unhideWhenUsed="0"/>
+    <w:lsdException w:name="Medium List 1" w:semiHidden="0" w:uiPriority="65" w:unhideWhenUsed="0"/>
+    <w:lsdException w:name="Medium List 2" w:semiHidden="0" w:uiPriority="66" w:unhideWhenUsed="0"/>
+    <w:lsdException w:name="Medium Grid 1" w:semiHidden="0" w:uiPriority="67" w:unhideWhenUsed="0"/>
+    <w:lsdException w:name="Medium Grid 2" w:semiHidden="0" w:uiPriority="68" w:unhideWhenUsed="0"/>
+    <w:lsdException w:name="Medium Grid 3" w:semiHidden="0" w:uiPriority="69" w:unhideWhenUsed="0"/>
+    <w:lsdException w:name="Dark List" w:semiHidden="0" w:uiPriority="70" w:unhideWhenUsed="0"/>
+    <w:lsdException w:name="Colorful Shading" w:semiHidden="0" w:uiPriority="71" w:unhideWhenUsed="0"/>
+    <w:lsdException w:name="Colorful List" w:semiHidden="0" w:uiPriority="72" w:unhideWhenUsed="0"/>
+    <w:lsdException w:name="Colorful Grid" w:semiHidden="0" w:uiPriority="73" w:unhideWhenUsed="0"/>
+    <w:lsdException w:name="Light Shading Accent 1" w:semiHidden="0" w:uiPriority="60" w:unhideWhenUsed="0"/>
+    <w:lsdException w:name="Light List Accent 1" w:semiHidden="0" w:uiPriority="61" w:unhideWhenUsed="0"/>
+    <w:lsdException w:name="Light Grid Accent 1" w:semiHidden="0" w:uiPriority="62" w:unhideWhenUsed="0"/>
+    <w:lsdException w:name="Medium Shading 1 Accent 1" w:semiHidden="0" w:uiPriority="63" w:unhideWhenUsed="0"/>
+    <w:lsdException w:name="Medium Shading 2 Accent 1" w:semiHidden="0" w:uiPriority="64" w:unhideWhenUsed="0"/>
+    <w:lsdException w:name="Medium List 1 Accent 1" w:semiHidden="0" w:uiPriority="65" w:unhideWhenUsed="0"/>
+    <w:lsdException w:name="Revision" w:unhideWhenUsed="0"/>
+    <w:lsdException w:name="List Paragraph" w:semiHidden="0" w:uiPriority="34" w:unhideWhenUsed="0" w:qFormat="1"/>
+    <w:lsdException w:name="Quote" w:semiHidden="0" w:uiPriority="29" w:unhideWhenUsed="0" w:qFormat="1"/>
+    <w:lsdException w:name="Intense Quote" w:semiHidden="0" w:uiPriority="30" w:unhideWhenUsed="0" w:qFormat="1"/>
+    <w:lsdException w:name="Medium List 2 Accent 1" w:semiHidden="0" w:uiPriority="66" w:unhideWhenUsed="0"/>
+    <w:lsdException w:name="Medium Grid 1 Accent 1" w:semiHidden="0" w:uiPriority="67" w:unhideWhenUsed="0"/>
+    <w:lsdException w:name="Medium Grid 2 Accent 1" w:semiHidden="0" w:uiPriority="68" w:unhideWhenUsed="0"/>
+    <w:lsdException w:name="Medium Grid 3 Accent 1" w:semiHidden="0" w:uiPriority="69" w:unhideWhenUsed="0"/>
+    <w:lsdException w:name="Dark List Accent 1" w:semiHidden="0" w:uiPriority="70" w:unhideWhenUsed="0"/>
+    <w:lsdException w:name="Colorful Shading Accent 1" w:semiHidden="0" w:uiPriority="71" w:unhideWhenUsed="0"/>
+    <w:lsdException w:name="Colorful List Accent 1" w:semiHidden="0" w:uiPriority="72" w:unhideWhenUsed="0"/>
+    <w:lsdException w:name="Colorful Grid Accent 1" w:semiHidden="0" w:uiPriority="73" w:unhideWhenUsed="0"/>
+    <w:lsdException w:name="Light Shading Accent 2" w:semiHidden="0" w:uiPriority="60" w:unhideWhenUsed="0"/>
+    <w:lsdException w:name="Light List Accent 2" w:semiHidden="0" w:uiPriority="61" w:unhideWhenUsed="0"/>
+    <w:lsdException w:name="Light Grid Accent 2" w:semiHidden="0" w:uiPriority="62" w:unhideWhenUsed="0"/>
+    <w:lsdException w:name="Medium Shading 1 Accent 2" w:semiHidden="0" w:uiPriority="63" w:unhideWhenUsed="0"/>
+    <w:lsdException w:name="Medium Shading 2 Accent 2" w:semiHidden="0" w:uiPriority="64" w:unhideWhenUsed="0"/>
+    <w:lsdException w:name="Medium List 1 Accent 2" w:semiHidden="0" w:uiPriority="65" w:unhideWhenUsed="0"/>
+    <w:lsdException w:name="Medium List 2 Accent 2" w:semiHidden="0" w:uiPriority="66" w:unhideWhenUsed="0"/>
+    <w:lsdException w:name="Medium Grid 1 Accent 2" w:semiHidden="0" w:uiPriority="67" w:unhideWhenUsed="0"/>
+    <w:lsdException w:name="Medium Grid 2 Accent 2" w:semiHidden="0" w:uiPriority="68" w:unhideWhenUsed="0"/>
+    <w:lsdException w:name="Medium Grid 3 Accent 2" w:semiHidden="0" w:uiPriority="69" w:unhideWhenUsed="0"/>
+    <w:lsdException w:name="Dark List Accent 2" w:semiHidden="0" w:uiPriority="70" w:unhideWhenUsed="0"/>
+    <w:lsdException w:name="Colorful Shading Accent 2" w:semiHidden="0" w:uiPriority="71" w:unhideWhenUsed="0"/>
+    <w:lsdException w:name="Colorful List Accent 2" w:semiHidden="0" w:uiPriority="72" w:unhideWhenUsed="0"/>
+    <w:lsdException w:name="Colorful Grid Accent 2" w:semiHidden="0" w:uiPriority="73" w:unhideWhenUsed="0"/>
+    <w:lsdException w:name="Light Shading Accent 3" w:semiHidden="0" w:uiPriority="60" w:unhideWhenUsed="0"/>
+    <w:lsdException w:name="Light List Accent 3" w:semiHidden="0" w:uiPriority="61" w:unhideWhenUsed="0"/>
+    <w:lsdException w:name="Light Grid Accent 3" w:semiHidden="0" w:uiPriority="62" w:unhideWhenUsed="0"/>
+    <w:lsdException w:name="Medium Shading 1 Accent 3" w:semiHidden="0" w:uiPriority="63" w:unhideWhenUsed="0"/>
+    <w:lsdException w:name="Medium Shading 2 Accent 3" w:semiHidden="0" w:uiPriority="64" w:unhideWhenUsed="0"/>
+    <w:lsdException w:name="Medium List 1 Accent 3" w:semiHidden="0" w:uiPriority="65" w:unhideWhenUsed="0"/>
+    <w:lsdException w:name="Medium List 2 Accent 3" w:semiHidden="0" w:uiPriority="66" w:unhideWhenUsed="0"/>
+    <w:lsdException w:name="Medium Grid 1 Accent 3" w:semiHidden="0" w:uiPriority="67" w:unhideWhenUsed="0"/>
+    <w:lsdException w:name="Medium Grid 2 Accent 3" w:semiHidden="0" w:uiPriority="68" w:unhideWhenUsed="0"/>
+    <w:lsdException w:name="Medium Grid 3 Accent 3" w:semiHidden="0" w:uiPriority="69" w:unhideWhenUsed="0"/>
+    <w:lsdException w:name="Dark List Accent 3" w:semiHidden="0" w:uiPriority="70" w:unhideWhenUsed="0"/>
+    <w:lsdException w:name="Colorful Shading Accent 3" w:semiHidden="0" w:uiPriority="71" w:unhideWhenUsed="0"/>
+    <w:lsdException w:name="Colorful List Accent 3" w:semiHidden="0" w:uiPriority="72" w:unhideWhenUsed="0"/>
+    <w:lsdException w:name="Colorful Grid Accent 3" w:semiHidden="0" w:uiPriority="73" w:unhideWhenUsed="0"/>
+    <w:lsdException w:name="Light Shading Accent 4" w:semiHidden="0" w:uiPriority="60" w:unhideWhenUsed="0"/>
+    <w:lsdException w:name="Light List Accent 4" w:semiHidden="0" w:uiPriority="61" w:unhideWhenUsed="0"/>
+    <w:lsdException w:name="Light Grid Accent 4" w:semiHidden="0" w:uiPriority="62" w:unhideWhenUsed="0"/>
+    <w:lsdException w:name="Medium Shading 1 Accent 4" w:semiHidden="0" w:uiPriority="63" w:unhideWhenUsed="0"/>
+    <w:lsdException w:name="Medium Shading 2 Accent 4" w:semiHidden="0" w:uiPriority="64" w:unhideWhenUsed="0"/>
+    <w:lsdException w:name="Medium List 1 Accent 4" w:semiHidden="0" w:uiPriority="65" w:unhideWhenUsed="0"/>
+    <w:lsdException w:name="Medium List 2 Accent 4" w:semiHidden="0" w:uiPriority="66" w:unhideWhenUsed="0"/>
+    <w:lsdException w:name="Medium Grid 1 Accent 4" w:semiHidden="0" w:uiPriority="67" w:unhideWhenUsed="0"/>
+    <w:lsdException w:name="Medium Grid 2 Accent 4" w:semiHidden="0" w:uiPriority="68" w:unhideWhenUsed="0"/>
+    <w:lsdException w:name="Medium Grid 3 Accent 4" w:semiHidden="0" w:uiPriority="69" w:unhideWhenUsed="0"/>
+    <w:lsdException w:name="Dark List Accent 4" w:semiHidden="0" w:uiPriority="70" w:unhideWhenUsed="0"/>
+    <w:lsdException w:name="Colorful Shading Accent 4" w:semiHidden="0" w:uiPriority="71" w:unhideWhenUsed="0"/>
+    <w:lsdException w:name="Colorful List Accent 4" w:semiHidden="0" w:uiPriority="72" w:unhideWhenUsed="0"/>
+    <w:lsdException w:name="Colorful Grid Accent 4" w:semiHidden="0" w:uiPriority="73" w:unhideWhenUsed="0"/>
+    <w:lsdException w:name="Light Shading Accent 5" w:semiHidden="0" w:uiPriority="60" w:unhideWhenUsed="0"/>
+    <w:lsdException w:name="Light List Accent 5" w:semiHidden="0" w:uiPriority="61" w:unhideWhenUsed="0"/>
+    <w:lsdException w:name="Light Grid Accent 5" w:semiHidden="0" w:uiPriority="62" w:unhideWhenUsed="0"/>
+    <w:lsdException w:name="Medium Shading 1 Accent 5" w:semiHidden="0" w:uiPriority="63" w:unhideWhenUsed="0"/>
+    <w:lsdException w:name="Medium Shading 2 Accent 5" w:semiHidden="0" w:uiPriority="64" w:unhideWhenUsed="0"/>
+    <w:lsdException w:name="Medium List 1 Accent 5" w:semiHidden="0" w:uiPriority="65" w:unhideWhenUsed="0"/>
+    <w:lsdException w:name="Medium List 2 Accent 5" w:semiHidden="0" w:uiPriority="66" w:unhideWhenUsed="0"/>
+    <w:lsdException w:name="Medium Grid 1 Accent 5" w:semiHidden="0" w:uiPriority="67" w:unhideWhenUsed="0"/>
+    <w:lsdException w:name="Medium Grid 2 Accent 5" w:semiHidden="0" w:uiPriority="68" w:unhideWhenUsed="0"/>
+    <w:lsdException w:name="Medium Grid 3 Accent 5" w:semiHidden="0" w:uiPriority="69" w:unhideWhenUsed="0"/>
+    <w:lsdException w:name="Dark List Accent 5" w:semiHidden="0" w:uiPriority="70" w:unhideWhenUsed="0"/>
+    <w:lsdException w:name="Colorful Shading Accent 5" w:semiHidden="0" w:uiPriority="71" w:unhideWhenUsed="0"/>
+    <w:lsdException w:name="Colorful List Accent 5" w:semiHidden="0" w:uiPriority="72" w:unhideWhenUsed="0"/>
+    <w:lsdException w:name="Colorful Grid Accent 5" w:semiHidden="0" w:uiPriority="73" w:unhideWhenUsed="0"/>
+    <w:lsdException w:name="Light Shading Accent 6" w:semiHidden="0" w:uiPriority="60" w:unhideWhenUsed="0"/>
+    <w:lsdException w:name="Light List Accent 6" w:semiHidden="0" w:uiPriority="61" w:unhideWhenUsed="0"/>
+    <w:lsdException w:name="Light Grid Accent 6" w:semiHidden="0" w:uiPriority="62" w:unhideWhenUsed="0"/>
+    <w:lsdException w:name="Medium Shading 1 Accent 6" w:semiHidden="0" w:uiPriority="63" w:unhideWhenUsed="0"/>
+    <w:lsdException w:name="Medium Shading 2 Accent 6" w:semiHidden="0" w:uiPriority="64" w:unhideWhenUsed="0"/>
+    <w:lsdException w:name="Medium List 1 Accent 6" w:semiHidden="0" w:uiPriority="65" w:unhideWhenUsed="0"/>
+    <w:lsdException w:name="Medium List 2 Accent 6" w:semiHidden="0" w:uiPriority="66" w:unhideWhenUsed="0"/>
+    <w:lsdException w:name="Medium Grid 1 Accent 6" w:semiHidden="0" w:uiPriority="67" w:unhideWhenUsed="0"/>
+    <w:lsdException w:name="Medium Grid 2 Accent 6" w:semiHidden="0" w:uiPriority="68" w:unhideWhenUsed="0"/>
+    <w:lsdException w:name="Medium Grid 3 Accent 6" w:semiHidden="0" w:uiPriority="69" w:unhideWhenUsed="0"/>
+    <w:lsdException w:name="Dark List Accent 6" w:semiHidden="0" w:uiPriority="70" w:unhideWhenUsed="0"/>
+    <w:lsdException w:name="Colorful Shading Accent 6" w:semiHidden="0" w:uiPriority="71" w:unhideWhenUsed="0"/>
+    <w:lsdException w:name="Colorful List Accent 6" w:semiHidden="0" w:uiPriority="72" w:unhideWhenUsed="0"/>
+    <w:lsdException w:name="Colorful Grid Accent 6" w:semiHidden="0" w:uiPriority="73" w:unhideWhenUsed="0"/>
+    <w:lsdException w:name="Subtle Emphasis" w:semiHidden="0" w:uiPriority="19" w:unhideWhenUsed="0" w:qFormat="1"/>
+    <w:lsdException w:name="Intense Emphasis" w:semiHidden="0" w:uiPriority="21" w:unhideWhenUsed="0" w:qFormat="1"/>
+    <w:lsdException w:name="Subtle Reference" w:semiHidden="0" w:uiPriority="31" w:unhideWhenUsed="0" w:qFormat="1"/>
+    <w:lsdException w:name="Intense Reference" w:semiHidden="0" w:uiPriority="32" w:unhideWhenUsed="0" w:qFormat="1"/>
+    <w:lsdException w:name="Book Title" w:semiHidden="0" w:uiPriority="33" w:unhideWhenUsed="0" w:qFormat="1"/>
+    <w:lsdException w:name="Bibliography" w:uiPriority="37"/>
+    <w:lsdException w:name="TOC Heading" w:uiPriority="39" w:qFormat="1"/>
+  </w:latentStyles>
+  <w:style w:type="paragraph" w:default="1" w:styleId="Normal">
+    <w:name w:val="Normal"/>
+    <w:qFormat/>
+  </w:style>
+  <w:style w:type="paragraph" w:styleId="Heading1">
+    <w:name w:val="heading 1"/>
+    <w:basedOn w:val="Normal"/>
+    <w:next w:val="Normal"/>
+    <w:link w:val="Heading1Char"/>
+    <w:uiPriority w:val="9"/>
+    <w:qFormat/>
+    <w:rsid w:val="00A67D70"/>
+    <w:pPr>
+      <w:keepNext/>
+      <w:keepLines/>
+      <w:spacing w:before="240" w:after="0"/>
+      <w:outlineLvl w:val="0"/>
+    </w:pPr>
+    <w:rPr>
+      <w:rFonts w:asciiTheme="majorHAnsi" w:eastAsiaTheme="majorEastAsia" w:hAnsiTheme="majorHAnsi" w:cstheme="majorBidi"/>
+      <w:color w:val="2E74B5" w:themeColor="accent1" w:themeShade="BF"/>
+      <w:sz w:val="32"/>
+      <w:szCs w:val="32"/>
+    </w:rPr>
+  </w:style>
+  <w:style w:type="character" w:default="1" w:styleId="DefaultParagraphFont">
+    <w:name w:val="Default Paragraph Font"/>
+    <w:uiPriority w:val="1"/>
+    <w:semiHidden/>
+    <w:unhideWhenUsed/>
+  </w:style>
+  <w:style w:type="table" w:default="1" w:styleId="TableNormal">
+    <w:name w:val="Normal Table"/>
+    <w:uiPriority w:val="99"/>
+    <w:semiHidden/>
+    <w:unhideWhenUsed/>
+    <w:tblPr>
+      <w:tblInd w:w="0" w:type="dxa"/>
+      <w:tblCellMar>
+        <w:top w:w="0" w:type="dxa"/>
+        <w:left w:w="108" w:type="dxa"/>
+        <w:bottom w:w="0" w:type="dxa"/>
+        <w:right w:w="108" w:type="dxa"/>
+      </w:tblCellMar>
+    </w:tblPr>
+  </w:style>
+  <w:style w:type="numbering" w:default="1" w:styleId="NoList">
+    <w:name w:val="No List"/>
+    <w:uiPriority w:val="99"/>
+    <w:semiHidden/>
+    <w:unhideWhenUsed/>
+  </w:style>
+  <w:style w:type="table" w:styleId="TableGrid">
+    <w:name w:val="Table Grid"/>
+    <w:basedOn w:val="TableNormal"/>
+    <w:uiPriority w:val="39"/>
+    <w:rsid w:val="001858AE"/>
+    <w:pPr>
+      <w:spacing w:after="0" w:line="240" w:lineRule="auto"/>
+    </w:pPr>
+    <w:tblPr>
+      <w:tblInd w:w="0" w:type="dxa"/>
+      <w:tblBorders>
+        <w:top w:val="single" w:sz="4" w:space="0" w:color="auto"/>
+        <w:left w:val="single" w:sz="4" w:space="0" w:color="auto"/>
+        <w:bottom w:val="single" w:sz="4" w:space="0" w:color="auto"/>
+        <w:right w:val="single" w:sz="4" w:space="0" w:color="auto"/>
+        <w:insideH w:val="single" w:sz="4" w:space="0" w:color="auto"/>
+        <w:insideV w:val="single" w:sz="4" w:space="0" w:color="auto"/>
+      </w:tblBorders>
+      <w:tblCellMar>
+        <w:top w:w="0" w:type="dxa"/>
+        <w:left w:w="108" w:type="dxa"/>
+        <w:bottom w:w="0" w:type="dxa"/>
+        <w:right w:w="108" w:type="dxa"/>
+      </w:tblCellMar>
+    </w:tblPr>
+  </w:style>
+  <w:style w:type="character" w:customStyle="1" w:styleId="Heading1Char">
+    <w:name w:val="Heading 1 Char"/>
+    <w:basedOn w:val="DefaultParagraphFont"/>
+    <w:link w:val="Heading1"/>
+    <w:uiPriority w:val="9"/>
+    <w:rsid w:val="00A67D70"/>
+    <w:rPr>
+      <w:rFonts w:asciiTheme="majorHAnsi" w:eastAsiaTheme="majorEastAsia" w:hAnsiTheme="majorHAnsi" w:cstheme="majorBidi"/>
+      <w:color w:val="2E74B5" w:themeColor="accent1" w:themeShade="BF"/>
+      <w:sz w:val="32"/>
+      <w:szCs w:val="32"/>
+    </w:rPr>
+  </w:style>
+  <w:style w:type="paragraph" w:styleId="TOCHeading">
+    <w:name w:val="TOC Heading"/>
+    <w:basedOn w:val="Heading1"/>
+    <w:next w:val="Normal"/>
+    <w:uiPriority w:val="39"/>
+    <w:unhideWhenUsed/>
+    <w:qFormat/>
+    <w:rsid w:val="00A67D70"/>
+    <w:pPr>
+      <w:outlineLvl w:val="9"/>
+    </w:pPr>
+  </w:style>
+  <w:style w:type="paragraph" w:styleId="BalloonText">
+    <w:name w:val="Balloon Text"/>
+    <w:basedOn w:val="Normal"/>
+    <w:link w:val="BalloonTextChar"/>
+    <w:uiPriority w:val="99"/>
+    <w:semiHidden/>
+    <w:unhideWhenUsed/>
+    <w:rsid w:val="00A67D70"/>
+    <w:pPr>
+      <w:spacing w:after="0" w:line="240" w:lineRule="auto"/>
+    </w:pPr>
+    <w:rPr>
+      <w:rFonts w:ascii="Segoe UI" w:hAnsi="Segoe UI" w:cs="Segoe UI"/>
+      <w:sz w:val="18"/>
+      <w:szCs w:val="18"/>
+    </w:rPr>
+  </w:style>
+  <w:style w:type="character" w:customStyle="1" w:styleId="BalloonTextChar">
+    <w:name w:val="Balloon Text Char"/>
+    <w:basedOn w:val="DefaultParagraphFont"/>
+    <w:link w:val="BalloonText"/>
+    <w:uiPriority w:val="99"/>
+    <w:semiHidden/>
+    <w:rsid w:val="00A67D70"/>
+    <w:rPr>
+      <w:rFonts w:ascii="Segoe UI" w:hAnsi="Segoe UI" w:cs="Segoe UI"/>
+      <w:sz w:val="18"/>
+      <w:szCs w:val="18"/>
+    </w:rPr>
+  </w:style>
+  <w:style w:type="paragraph" w:customStyle="1" w:styleId="Header1">
+    <w:name w:val="Header1"/>
+    <w:basedOn w:val="Normal"/>
+    <w:link w:val="Header1Char"/>
+    <w:qFormat/>
+    <w:rsid w:val="00A67D70"/>
+    <w:rPr>
+      <w:rFonts w:ascii="Cambria" w:hAnsi="Cambria"/>
+      <w:b/>
+      <w:sz w:val="48"/>
+      <w:szCs w:val="48"/>
+    </w:rPr>
+  </w:style>
+  <w:style w:type="paragraph" w:customStyle="1" w:styleId="Header2">
+    <w:name w:val="Header2"/>
+    <w:basedOn w:val="Normal"/>
+    <w:link w:val="Header2Char"/>
+    <w:qFormat/>
+    <w:rsid w:val="00A67D70"/>
+    <w:rPr>
+      <w:rFonts w:ascii="Cambria" w:hAnsi="Cambria"/>
+      <w:b/>
+      <w:sz w:val="40"/>
+      <w:szCs w:val="40"/>
+    </w:rPr>
+  </w:style>
+  <w:style w:type="character" w:customStyle="1" w:styleId="Header1Char">
+    <w:name w:val="Header1 Char"/>
+    <w:basedOn w:val="DefaultParagraphFont"/>
+    <w:link w:val="Header1"/>
+    <w:rsid w:val="00A67D70"/>
+    <w:rPr>
+      <w:rFonts w:ascii="Cambria" w:hAnsi="Cambria"/>
+      <w:b/>
+      <w:sz w:val="48"/>
+      <w:szCs w:val="48"/>
+    </w:rPr>
+  </w:style>
+  <w:style w:type="paragraph" w:customStyle="1" w:styleId="Header3">
+    <w:name w:val="Header3"/>
+    <w:basedOn w:val="Normal"/>
+    <w:link w:val="Header3Char"/>
+    <w:qFormat/>
+    <w:rsid w:val="00A67D70"/>
+    <w:rPr>
+      <w:rFonts w:ascii="Cambria" w:hAnsi="Cambria"/>
+      <w:b/>
+      <w:sz w:val="32"/>
+      <w:szCs w:val="32"/>
+    </w:rPr>
+  </w:style>
+  <w:style w:type="character" w:customStyle="1" w:styleId="Header2Char">
+    <w:name w:val="Header2 Char"/>
+    <w:basedOn w:val="DefaultParagraphFont"/>
+    <w:link w:val="Header2"/>
+    <w:rsid w:val="00A67D70"/>
+    <w:rPr>
+      <w:rFonts w:ascii="Cambria" w:hAnsi="Cambria"/>
+      <w:b/>
+      <w:sz w:val="40"/>
+      <w:szCs w:val="40"/>
+    </w:rPr>
+  </w:style>
+  <w:style w:type="paragraph" w:styleId="TOC2">
+    <w:name w:val="toc 2"/>
+    <w:basedOn w:val="Normal"/>
+    <w:next w:val="Normal"/>
+    <w:autoRedefine/>
+    <w:uiPriority w:val="39"/>
+    <w:unhideWhenUsed/>
+    <w:rsid w:val="00A67D70"/>
+    <w:pPr>
+      <w:spacing w:after="100"/>
+      <w:ind w:left="220"/>
+    </w:pPr>
+    <w:rPr>
+      <w:rFonts w:eastAsiaTheme="minorEastAsia" w:cs="Times New Roman"/>
+    </w:rPr>
+  </w:style>
+  <w:style w:type="character" w:customStyle="1" w:styleId="Header3Char">
+    <w:name w:val="Header3 Char"/>
+    <w:basedOn w:val="DefaultParagraphFont"/>
+    <w:link w:val="Header3"/>
+    <w:rsid w:val="00A67D70"/>
+    <w:rPr>
+      <w:rFonts w:ascii="Cambria" w:hAnsi="Cambria"/>
+      <w:b/>
+      <w:sz w:val="32"/>
+      <w:szCs w:val="32"/>
+    </w:rPr>
+  </w:style>
+  <w:style w:type="paragraph" w:styleId="TOC1">
+    <w:name w:val="toc 1"/>
+    <w:basedOn w:val="Normal"/>
+    <w:next w:val="Normal"/>
+    <w:autoRedefine/>
+    <w:uiPriority w:val="39"/>
+    <w:unhideWhenUsed/>
+    <w:rsid w:val="00A67D70"/>
+    <w:pPr>
+      <w:spacing w:after="100"/>
+    </w:pPr>
+    <w:rPr>
+      <w:rFonts w:eastAsiaTheme="minorEastAsia" w:cs="Times New Roman"/>
+    </w:rPr>
+  </w:style>
+  <w:style w:type="paragraph" w:styleId="TOC3">
+    <w:name w:val="toc 3"/>
+    <w:basedOn w:val="Normal"/>
+    <w:next w:val="Normal"/>
+    <w:autoRedefine/>
+    <w:uiPriority w:val="39"/>
+    <w:unhideWhenUsed/>
+    <w:rsid w:val="00A67D70"/>
+    <w:pPr>
+      <w:spacing w:after="100"/>
+      <w:ind w:left="440"/>
+    </w:pPr>
+    <w:rPr>
+      <w:rFonts w:eastAsiaTheme="minorEastAsia" w:cs="Times New Roman"/>
+    </w:rPr>
+  </w:style>
+  <w:style w:type="character" w:styleId="Hyperlink">
+    <w:name w:val="Hyperlink"/>
+    <w:basedOn w:val="DefaultParagraphFont"/>
+    <w:uiPriority w:val="99"/>
+    <w:unhideWhenUsed/>
+    <w:rsid w:val="00A67D70"/>
+    <w:rPr>
+      <w:color w:val="0563C1" w:themeColor="hyperlink"/>
+      <w:u w:val="single"/>
+    </w:rPr>
+  </w:style>
+  <w:style w:type="paragraph" w:styleId="TOC4">
+    <w:name w:val="toc 4"/>
+    <w:basedOn w:val="Normal"/>
+    <w:next w:val="Normal"/>
+    <w:autoRedefine/>
+    <w:uiPriority w:val="39"/>
+    <w:semiHidden/>
+    <w:unhideWhenUsed/>
+    <w:rsid w:val="00A67D70"/>
+    <w:pPr>
+      <w:spacing w:after="100"/>
+      <w:ind w:left="660"/>
+    </w:pPr>
+  </w:style>
+  <w:style w:type="paragraph" w:customStyle="1" w:styleId="Body1">
+    <w:name w:val="Body1"/>
+    <w:basedOn w:val="Normal"/>
+    <w:link w:val="Body1Char"/>
+    <w:qFormat/>
+    <w:rsid w:val="00A67D70"/>
+    <w:pPr>
+      <w:spacing w:line="288" w:lineRule="auto"/>
+      <w:jc w:val="both"/>
+    </w:pPr>
+    <w:rPr>
+      <w:rFonts w:ascii="Cambria" w:hAnsi="Cambria"/>
+      <w:sz w:val="24"/>
+      <w:szCs w:val="24"/>
+    </w:rPr>
+  </w:style>
+  <w:style w:type="character" w:customStyle="1" w:styleId="Body1Char">
+    <w:name w:val="Body1 Char"/>
+    <w:basedOn w:val="DefaultParagraphFont"/>
+    <w:link w:val="Body1"/>
+    <w:rsid w:val="00A67D70"/>
+    <w:rPr>
+      <w:rFonts w:ascii="Cambria" w:hAnsi="Cambria"/>
+      <w:sz w:val="24"/>
+      <w:szCs w:val="24"/>
+    </w:rPr>
+  </w:style>
+  <w:style w:type="table" w:customStyle="1" w:styleId="GridTable1Light">
+    <w:name w:val="Grid Table 1 Light"/>
+    <w:basedOn w:val="TableNormal"/>
+    <w:uiPriority w:val="46"/>
+    <w:rsid w:val="00A82D89"/>
+    <w:pPr>
+      <w:spacing w:after="0" w:line="240" w:lineRule="auto"/>
+    </w:pPr>
+    <w:tblPr>
+      <w:tblStyleRowBandSize w:val="1"/>
+      <w:tblStyleColBandSize w:val="1"/>
+      <w:tblInd w:w="0" w:type="dxa"/>
+      <w:tblBorders>
+        <w:top w:val="single" w:sz="4" w:space="0" w:color="999999" w:themeColor="text1" w:themeTint="66"/>
+        <w:left w:val="single" w:sz="4" w:space="0" w:color="999999" w:themeColor="text1" w:themeTint="66"/>
+        <w:bottom w:val="single" w:sz="4" w:space="0" w:color="999999" w:themeColor="text1" w:themeTint="66"/>
+        <w:right w:val="single" w:sz="4" w:space="0" w:color="999999" w:themeColor="text1" w:themeTint="66"/>
+        <w:insideH w:val="single" w:sz="4" w:space="0" w:color="999999" w:themeColor="text1" w:themeTint="66"/>
+        <w:insideV w:val="single" w:sz="4" w:space="0" w:color="999999" w:themeColor="text1" w:themeTint="66"/>
+      </w:tblBorders>
+      <w:tblCellMar>
+        <w:top w:w="0" w:type="dxa"/>
+        <w:left w:w="108" w:type="dxa"/>
+        <w:bottom w:w="0" w:type="dxa"/>
+        <w:right w:w="108" w:type="dxa"/>
+      </w:tblCellMar>
     </w:tblPr>
     <w:tblStylePr w:type="firstRow">
       <w:rPr>
@@ -3954,7 +5123,7 @@
     </a:clrScheme>
     <a:fontScheme name="Office">
       <a:majorFont>
-        <a:latin typeface="Calibri Light" panose="020F0302020204030204"/>
+        <a:latin typeface="Calibri Light"/>
         <a:ea typeface=""/>
         <a:cs typeface=""/>
         <a:font script="Jpan" typeface="ＭＳ ゴシック"/>
@@ -3989,7 +5158,7 @@
         <a:font script="Geor" typeface="Sylfaen"/>
       </a:majorFont>
       <a:minorFont>
-        <a:latin typeface="Calibri" panose="020F0502020204030204"/>
+        <a:latin typeface="Calibri"/>
         <a:ea typeface=""/>
         <a:cs typeface=""/>
         <a:font script="Jpan" typeface="ＭＳ 明朝"/>
@@ -4166,7 +5335,7 @@
   <a:extraClrSchemeLst/>
   <a:extLst>
     <a:ext uri="{05A4C25C-085E-4340-85A3-A5531E510DB2}">
-      <thm15:themeFamily xmlns:thm15="http://schemas.microsoft.com/office/thememl/2012/main" name="Office Theme" id="{62F939B6-93AF-4DB8-9C6B-D6C7DFDC589F}" vid="{4A3C46E8-61CC-4603-A589-7422A47A8E4A}"/>
+      <thm15:themeFamily xmlns:thm15="http://schemas.microsoft.com/office/thememl/2012/main" xmlns="" name="Office Theme" id="{62F939B6-93AF-4DB8-9C6B-D6C7DFDC589F}" vid="{4A3C46E8-61CC-4603-A589-7422A47A8E4A}"/>
     </a:ext>
   </a:extLst>
 </a:theme>
@@ -4177,7 +5346,7 @@
 </file>
 
 <file path=customXml/itemProps1.xml><?xml version="1.0" encoding="utf-8"?>
-<ds:datastoreItem xmlns:ds="http://schemas.openxmlformats.org/officeDocument/2006/customXml" ds:itemID="{A1A5D593-9E45-42AD-B0DA-E8892671E00E}">
+<ds:datastoreItem xmlns:ds="http://schemas.openxmlformats.org/officeDocument/2006/customXml" ds:itemID="{1ADBAB59-11C4-F246-B4B3-C9A53E6EB0C8}">
   <ds:schemaRefs>
     <ds:schemaRef ds:uri="http://schemas.openxmlformats.org/officeDocument/2006/bibliography"/>
   </ds:schemaRefs>

</xml_diff>

<commit_message>
2 Tables Added, Report Updates
2 Tables added for the temperature trials testing the extruded filament
quality as well as pictures and 2 paragraphs added to the conclusion of
the Report.
</commit_message>
<xml_diff>
--- a/Hot End and Extruder Analysis VER 2.10.docx
+++ b/Hot End and Extruder Analysis VER 2.10.docx
@@ -2519,8 +2519,6 @@
             <w:r>
               <w:t>def</w:t>
             </w:r>
-            <w:bookmarkStart w:id="0" w:name="_GoBack"/>
-            <w:bookmarkEnd w:id="0"/>
           </w:p>
           <w:p>
             <w:pPr>
@@ -3477,20 +3475,213 @@
     </w:p>
     <w:p/>
     <w:p>
-      <w:pPr>
-        <w:rPr>
-          <w:rFonts w:ascii="Cambria" w:hAnsi="Cambria"/>
-          <w:b/>
-          <w:sz w:val="48"/>
-          <w:szCs w:val="48"/>
-        </w:rPr>
-      </w:pPr>
-      <w:r>
-        <w:tab/>
-        <w:t xml:space="preserve">An important observation was made in Table 2 (the trial with 1.75mm ABS orifice 1.2mm) as well as Table 3(the trial with 1.75 mm PLA with the orifice of 0.6mm). The failure mode for Table two occurred at the volumetric flow rate of </w:t>
-      </w:r>
-      <w:r>
-        <w:t xml:space="preserve">2200 where loud motor grinding noises where heard, the extruded filament came out significantly slower than the previous rate, and there was threading on the </w:t>
+      <w:r>
+        <w:tab/>
+      </w:r>
+      <w:r>
+        <w:t xml:space="preserve"> </w:t>
+      </w:r>
+    </w:p>
+    <w:p/>
+    <w:p>
+      <w:pPr>
+        <w:ind w:firstLine="720"/>
+      </w:pPr>
+      <w:r>
+        <w:t>An important observation was made in Table 2 (the trial with 1.75mm ABS orifice 1.2mm) as well as Table 3(the trial with 1.75 mm PLA with the orifice of 0.6mm). The failure mode for Table two occurred at the volumetric flow rate of 2200 where loud motor grinding noises where heard, the extruded filament came out significantly slower than the previous rate, and there was threading on the</w:t>
+      </w:r>
+      <w:r>
+        <w:t xml:space="preserve"> extruded filament. For table 3 the failure mode was threading as well as severe blobbing. Initially this was thought as a failure of the motor however after further analysis it was deduced that if the filament was appropriately melting there shouldn’t be any threading at al</w:t>
+      </w:r>
+      <w:r>
+        <w:t xml:space="preserve">l because extruded filament has homogenous texture. Thus a new set of tests was incorporated in which it was decided that the filament would be extruded at the failure rate </w:t>
+      </w:r>
+      <w:r>
+        <w:t xml:space="preserve">while increasing the temperature in 10 minutes as if the filament is extruded really fast it doesn’t spend sufficient time in the hot end so isn’t actually heated to the necessary 190 or 240 degrees and might actually be extruded at around 150 or 220 and thus doesn’t have the homogenous consistency. </w:t>
+      </w:r>
+    </w:p>
+    <w:p>
+      <w:pPr>
+        <w:ind w:firstLine="720"/>
+      </w:pPr>
+    </w:p>
+    <w:p>
+      <w:pPr>
+        <w:ind w:firstLine="720"/>
+      </w:pPr>
+    </w:p>
+    <w:p>
+      <w:r>
+        <w:t>-I want to write a quick g-code calibration script</w:t>
+      </w:r>
+      <w:r>
+        <w:t xml:space="preserve"> in free time</w:t>
+      </w:r>
+      <w:bookmarkStart w:id="0" w:name="_GoBack"/>
+      <w:bookmarkEnd w:id="0"/>
+      <w:r>
+        <w:t>, you enter the value its supposed to extrude and then how much it did, its current step setting, and then it generates the correct amount Gcode for you and inputs it into the command. Will look into the source on github and make a in program mod, if not can write a separate script</w:t>
+      </w:r>
+    </w:p>
+    <w:p/>
+    <w:p>
+      <w:r>
+        <w:t>Rough Testing Results Outline:</w:t>
+      </w:r>
+    </w:p>
+    <w:p/>
+    <w:p>
+      <w:r>
+        <w:t>1</w:t>
+      </w:r>
+      <w:r>
+        <w:rPr>
+          <w:vertAlign w:val="superscript"/>
+        </w:rPr>
+        <w:t>st</w:t>
+      </w:r>
+      <w:r>
+        <w:t xml:space="preserve"> set of trials was essentially pla vs abs, and 1.75mm and 3.00mm </w:t>
+      </w:r>
+    </w:p>
+    <w:p>
+      <w:pPr>
+        <w:tabs>
+          <w:tab w:val="left" w:pos="720"/>
+          <w:tab w:val="left" w:pos="1440"/>
+          <w:tab w:val="left" w:pos="2160"/>
+          <w:tab w:val="left" w:pos="2880"/>
+          <w:tab w:val="left" w:pos="3600"/>
+          <w:tab w:val="left" w:pos="4564"/>
+        </w:tabs>
+      </w:pPr>
+      <w:r>
+        <w:tab/>
+        <w:t xml:space="preserve">abs vs pla no affirmative sets of data, </w:t>
+      </w:r>
+      <w:r>
+        <w:tab/>
+      </w:r>
+    </w:p>
+    <w:p>
+      <w:r>
+        <w:tab/>
+        <w:t>1.75 vs 3.00 mm roughly the same (could do a more precise set of tests)</w:t>
+      </w:r>
+    </w:p>
+    <w:p>
+      <w:r>
+        <w:tab/>
+      </w:r>
+      <w:r>
+        <w:tab/>
+        <w:t>(basically have a possible explanation for pla vs abs, for 1.75mm vs 3.00mm)</w:t>
+      </w:r>
+    </w:p>
+    <w:p>
+      <w:r>
+        <w:tab/>
+      </w:r>
+      <w:r>
+        <w:tab/>
+        <w:t>blame the motor for this issue</w:t>
+      </w:r>
+    </w:p>
+    <w:p>
+      <w:pPr>
+        <w:rPr>
+          <w:vertAlign w:val="superscript"/>
+        </w:rPr>
+      </w:pPr>
+      <w:r>
+        <w:lastRenderedPageBreak/>
+        <w:t>2</w:t>
+      </w:r>
+      <w:r>
+        <w:rPr>
+          <w:vertAlign w:val="superscript"/>
+        </w:rPr>
+        <w:t>nd</w:t>
+      </w:r>
+    </w:p>
+    <w:p>
+      <w:r>
+        <w:rPr>
+          <w:vertAlign w:val="superscript"/>
+        </w:rPr>
+        <w:tab/>
+      </w:r>
+      <w:r>
+        <w:t>Temperature vs the maximum failure rate</w:t>
+      </w:r>
+    </w:p>
+    <w:p>
+      <w:r>
+        <w:tab/>
+      </w:r>
+      <w:r>
+        <w:tab/>
+        <w:t>Success as filament pulled through</w:t>
+      </w:r>
+    </w:p>
+    <w:p>
+      <w:r>
+        <w:t>3</w:t>
+      </w:r>
+      <w:r>
+        <w:rPr>
+          <w:vertAlign w:val="superscript"/>
+        </w:rPr>
+        <w:t>rd</w:t>
+      </w:r>
+      <w:r>
+        <w:t xml:space="preserve">   </w:t>
+      </w:r>
+    </w:p>
+    <w:p>
+      <w:pPr>
+        <w:ind w:left="720"/>
+      </w:pPr>
+      <w:r>
+        <w:t>Better more efficient motor setup and how that actually ends up affecting the maximum volumetric flow rate</w:t>
+      </w:r>
+    </w:p>
+    <w:p>
+      <w:pPr>
+        <w:rPr>
+          <w:vertAlign w:val="superscript"/>
+        </w:rPr>
+      </w:pPr>
+      <w:r>
+        <w:tab/>
+      </w:r>
+      <w:r>
+        <w:tab/>
+        <w:t>Due this same trial for this motor possibly with a higher temperature</w:t>
+      </w:r>
+    </w:p>
+    <w:p>
+      <w:pPr>
+        <w:rPr>
+          <w:sz w:val="24"/>
+          <w:szCs w:val="24"/>
+        </w:rPr>
+      </w:pPr>
+      <w:r>
+        <w:rPr>
+          <w:vertAlign w:val="superscript"/>
+        </w:rPr>
+        <w:tab/>
+      </w:r>
+    </w:p>
+    <w:p>
+      <w:r>
+        <w:tab/>
+      </w:r>
+    </w:p>
+    <w:p>
+      <w:r>
+        <w:tab/>
       </w:r>
       <w:r>
         <w:br w:type="page"/>
@@ -3624,7 +3815,7 @@
           <w:rPr>
             <w:noProof/>
           </w:rPr>
-          <w:t>viii</w:t>
+          <w:t>xiv</w:t>
         </w:r>
         <w:r>
           <w:rPr>
@@ -5337,7 +5528,7 @@
 </file>
 
 <file path=customXml/itemProps1.xml><?xml version="1.0" encoding="utf-8"?>
-<ds:datastoreItem xmlns:ds="http://schemas.openxmlformats.org/officeDocument/2006/customXml" ds:itemID="{8E1D8B49-47F2-BB44-9104-47618A4C9564}">
+<ds:datastoreItem xmlns:ds="http://schemas.openxmlformats.org/officeDocument/2006/customXml" ds:itemID="{C33019C7-13A8-E344-961B-6635198D7EAC}">
   <ds:schemaRefs>
     <ds:schemaRef ds:uri="http://schemas.openxmlformats.org/officeDocument/2006/bibliography"/>
   </ds:schemaRefs>

</xml_diff>